<commit_message>
ej1 finalizado (sincrono) + memoria actualizada
</commit_message>
<xml_diff>
--- a/memoria-rmd.docx
+++ b/memoria-rmd.docx
@@ -1,16 +1,9 @@
 
 <file path=word/document.xml><?xml version="1.0" encoding="utf-8"?>
-<w:document xmlns:wpc="http://schemas.microsoft.com/office/word/2010/wordprocessingCanvas" xmlns:cx="http://schemas.microsoft.com/office/drawing/2014/chartex" xmlns:cx1="http://schemas.microsoft.com/office/drawing/2015/9/8/chartex" xmlns:cx2="http://schemas.microsoft.com/office/drawing/2015/10/21/chartex" xmlns:cx3="http://schemas.microsoft.com/office/drawing/2016/5/9/chartex" xmlns:cx4="http://schemas.microsoft.com/office/drawing/2016/5/10/chartex" xmlns:cx5="http://schemas.microsoft.com/office/drawing/2016/5/11/chartex" xmlns:cx6="http://schemas.microsoft.com/office/drawing/2016/5/12/chartex" xmlns:cx7="http://schemas.microsoft.com/office/drawing/2016/5/13/chartex" xmlns:cx8="http://schemas.microsoft.com/office/drawing/2016/5/14/chartex" xmlns:mc="http://schemas.openxmlformats.org/markup-compatibility/2006" xmlns:aink="http://schemas.microsoft.com/office/drawing/2016/ink" xmlns:am3d="http://schemas.microsoft.com/office/drawing/2017/model3d" xmlns:o="urn:schemas-microsoft-com:office:office" xmlns:oel="http://schemas.microsoft.com/office/2019/extlst" xmlns:r="http://schemas.openxmlformats.org/officeDocument/2006/relationships" xmlns:m="http://schemas.openxmlformats.org/officeDocument/2006/math" xmlns:v="urn:schemas-microsoft-com:vml" xmlns:wp14="http://schemas.microsoft.com/office/word/2010/wordprocessingDrawing" xmlns:wp="http://schemas.openxmlformats.org/drawingml/2006/wordprocessingDrawing" xmlns:w10="urn:schemas-microsoft-com:office:word" xmlns:w="http://schemas.openxmlformats.org/wordprocessingml/2006/main" xmlns:w14="http://schemas.microsoft.com/office/word/2010/wordml" xmlns:w15="http://schemas.microsoft.com/office/word/2012/wordml" xmlns:w16cex="http://schemas.microsoft.com/office/word/2018/wordml/cex" xmlns:w16cid="http://schemas.microsoft.com/office/word/2016/wordml/cid" xmlns:w16="http://schemas.microsoft.com/office/word/2018/wordml" xmlns:w16du="http://schemas.microsoft.com/office/word/2023/wordml/word16du" xmlns:w16sdtdh="http://schemas.microsoft.com/office/word/2020/wordml/sdtdatahash" xmlns:w16sdtfl="http://schemas.microsoft.com/office/word/2024/wordml/sdtformatlock" xmlns:w16se="http://schemas.microsoft.com/office/word/2015/wordml/symex" xmlns:wpg="http://schemas.microsoft.com/office/word/2010/wordprocessingGroup" xmlns:wpi="http://schemas.microsoft.com/office/word/2010/wordprocessingInk" xmlns:wne="http://schemas.microsoft.com/office/word/2006/wordml" xmlns:wps="http://schemas.microsoft.com/office/word/2010/wordprocessingShape" mc:Ignorable="w14 w15 w16se w16cid w16 w16cex w16sdtdh w16sdtfl w16du wp14">
+<w:document xmlns:wpc="http://schemas.microsoft.com/office/word/2010/wordprocessingCanvas" xmlns:cx="http://schemas.microsoft.com/office/drawing/2014/chartex" xmlns:cx1="http://schemas.microsoft.com/office/drawing/2015/9/8/chartex" xmlns:cx2="http://schemas.microsoft.com/office/drawing/2015/10/21/chartex" xmlns:cx3="http://schemas.microsoft.com/office/drawing/2016/5/9/chartex" xmlns:cx4="http://schemas.microsoft.com/office/drawing/2016/5/10/chartex" xmlns:cx5="http://schemas.microsoft.com/office/drawing/2016/5/11/chartex" xmlns:cx6="http://schemas.microsoft.com/office/drawing/2016/5/12/chartex" xmlns:cx7="http://schemas.microsoft.com/office/drawing/2016/5/13/chartex" xmlns:cx8="http://schemas.microsoft.com/office/drawing/2016/5/14/chartex" xmlns:mc="http://schemas.openxmlformats.org/markup-compatibility/2006" xmlns:aink="http://schemas.microsoft.com/office/drawing/2016/ink" xmlns:am3d="http://schemas.microsoft.com/office/drawing/2017/model3d" xmlns:o="urn:schemas-microsoft-com:office:office" xmlns:r="http://schemas.openxmlformats.org/officeDocument/2006/relationships" xmlns:m="http://schemas.openxmlformats.org/officeDocument/2006/math" xmlns:v="urn:schemas-microsoft-com:vml" xmlns:wp14="http://schemas.microsoft.com/office/word/2010/wordprocessingDrawing" xmlns:wp="http://schemas.openxmlformats.org/drawingml/2006/wordprocessingDrawing" xmlns:w10="urn:schemas-microsoft-com:office:word" xmlns:w="http://schemas.openxmlformats.org/wordprocessingml/2006/main" xmlns:w14="http://schemas.microsoft.com/office/word/2010/wordml" xmlns:w15="http://schemas.microsoft.com/office/word/2012/wordml" xmlns:w16cex="http://schemas.microsoft.com/office/word/2018/wordml/cex" xmlns:w16cid="http://schemas.microsoft.com/office/word/2016/wordml/cid" xmlns:w16="http://schemas.microsoft.com/office/word/2018/wordml" xmlns:w16sdtdh="http://schemas.microsoft.com/office/word/2020/wordml/sdtdatahash" xmlns:w16se="http://schemas.microsoft.com/office/word/2015/wordml/symex" xmlns:wpg="http://schemas.microsoft.com/office/word/2010/wordprocessingGroup" xmlns:wpi="http://schemas.microsoft.com/office/word/2010/wordprocessingInk" xmlns:wne="http://schemas.microsoft.com/office/word/2006/wordml" xmlns:wps="http://schemas.microsoft.com/office/word/2010/wordprocessingShape" mc:Ignorable="w14 w15 w16se w16cid w16 w16cex w16sdtdh wp14">
   <w:body>
     <w:sdt>
       <w:sdtPr>
-        <w:id w:val="248235823"/>
-        <w:docPartObj>
-          <w:docPartGallery w:val="Cover Pages"/>
-          <w:docPartUnique/>
-        </w:docPartObj>
-      </w:sdtPr>
-      <w:sdtEndPr>
         <w:rPr>
           <w:rFonts w:eastAsiaTheme="minorHAnsi"/>
           <w:kern w:val="2"/>
@@ -19,7 +12,13 @@
           <w:lang w:eastAsia="en-US"/>
           <w14:ligatures w14:val="standardContextual"/>
         </w:rPr>
-      </w:sdtEndPr>
+        <w:id w:val="248235823"/>
+        <w:docPartObj>
+          <w:docPartGallery w:val="Cover Pages"/>
+          <w:docPartUnique/>
+        </w:docPartObj>
+      </w:sdtPr>
+      <w:sdtEndPr/>
       <w:sdtContent>
         <w:p>
           <w:pPr>
@@ -3222,7 +3221,7 @@
                   </wp:anchor>
                 </w:drawing>
               </mc:Choice>
-              <mc:Fallback>
+              <mc:Fallback xmlns:oel="http://schemas.microsoft.com/office/2019/extlst" xmlns:w16du="http://schemas.microsoft.com/office/word/2023/wordml/word16du" xmlns:w16sdtfl="http://schemas.microsoft.com/office/word/2024/wordml/sdtformatlock">
                 <w:pict>
                   <v:group w14:anchorId="7E98F463" id="Grupo 26" o:spid="_x0000_s1026" style="position:absolute;margin-left:0;margin-top:0;width:168pt;height:718.55pt;z-index:-251657216;mso-height-percent:950;mso-left-percent:40;mso-position-horizontal-relative:page;mso-position-vertical:center;mso-position-vertical-relative:page;mso-height-percent:950;mso-left-percent:40" coordsize="21336,91257" o:gfxdata="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">
                     <v:rect id="Rectángulo 3" o:spid="_x0000_s1027" style="position:absolute;width:1945;height:91257;visibility:visible;mso-wrap-style:square;v-text-anchor:middle" o:gfxdata="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" filled="f" stroked="f" strokeweight="1pt"/>
@@ -3403,6 +3402,7 @@
                                     <w:dataBinding w:prefixMappings="xmlns:ns0='http://purl.org/dc/elements/1.1/' xmlns:ns1='http://schemas.openxmlformats.org/package/2006/metadata/core-properties' " w:xpath="/ns1:coreProperties[1]/ns0:creator[1]" w:storeItemID="{6C3C8BC8-F283-45AE-878A-BAB7291924A1}"/>
                                     <w:text/>
                                   </w:sdtPr>
+                                  <w:sdtEndPr/>
                                   <w:sdtContent>
                                     <w:r>
                                       <w:rPr>
@@ -3438,6 +3438,7 @@
                                     <w:dataBinding w:prefixMappings="xmlns:ns0='http://schemas.openxmlformats.org/officeDocument/2006/extended-properties' " w:xpath="/ns0:Properties[1]/ns0:Company[1]" w:storeItemID="{6668398D-A668-4E3E-A5EB-62B293D839F1}"/>
                                     <w:text/>
                                   </w:sdtPr>
+                                  <w:sdtEndPr/>
                                   <w:sdtContent>
                                     <w:r>
                                       <w:rPr>
@@ -3477,7 +3478,7 @@
                     <v:stroke joinstyle="miter"/>
                     <v:path gradientshapeok="t" o:connecttype="rect"/>
                   </v:shapetype>
-                  <v:shape id="Cuadro de texto 28" o:spid="_x0000_s1026" type="#_x0000_t202" style="position:absolute;margin-left:0;margin-top:0;width:4in;height:28.8pt;z-index:251661312;visibility:visible;mso-wrap-style:square;mso-width-percent:450;mso-height-percent:0;mso-left-percent:420;mso-top-percent:880;mso-wrap-distance-left:9pt;mso-wrap-distance-top:0;mso-wrap-distance-right:9pt;mso-wrap-distance-bottom:0;mso-position-horizontal-relative:page;mso-position-vertical-relative:page;mso-width-percent:450;mso-height-percent:0;mso-left-percent:420;mso-top-percent:880;mso-width-relative:page;mso-height-relative:margin;v-text-anchor:bottom" o:gfxdata="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" filled="f" stroked="f" strokeweight=".5pt">
+                  <v:shape id="Cuadro de texto 28" o:spid="_x0000_s1026" type="#_x0000_t202" style="position:absolute;margin-left:0;margin-top:0;width:4in;height:28.8pt;z-index:251661312;visibility:visible;mso-wrap-style:square;mso-width-percent:450;mso-height-percent:0;mso-left-percent:420;mso-top-percent:880;mso-wrap-distance-left:9pt;mso-wrap-distance-top:0;mso-wrap-distance-right:9pt;mso-wrap-distance-bottom:0;mso-position-horizontal-relative:page;mso-position-vertical-relative:page;mso-width-percent:450;mso-height-percent:0;mso-left-percent:420;mso-top-percent:880;mso-width-relative:page;mso-height-relative:margin;v-text-anchor:bottom" o:gfxdata="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" filled="f" stroked="f" strokeweight=".5pt">
                     <v:textbox style="mso-fit-shape-to-text:t" inset="0,0,0,0">
                       <w:txbxContent>
                         <w:p>
@@ -3502,6 +3503,7 @@
                               <w:dataBinding w:prefixMappings="xmlns:ns0='http://purl.org/dc/elements/1.1/' xmlns:ns1='http://schemas.openxmlformats.org/package/2006/metadata/core-properties' " w:xpath="/ns1:coreProperties[1]/ns0:creator[1]" w:storeItemID="{6C3C8BC8-F283-45AE-878A-BAB7291924A1}"/>
                               <w:text/>
                             </w:sdtPr>
+                            <w:sdtEndPr/>
                             <w:sdtContent>
                               <w:r>
                                 <w:rPr>
@@ -3537,6 +3539,7 @@
                               <w:dataBinding w:prefixMappings="xmlns:ns0='http://schemas.openxmlformats.org/officeDocument/2006/extended-properties' " w:xpath="/ns0:Properties[1]/ns0:Company[1]" w:storeItemID="{6668398D-A668-4E3E-A5EB-62B293D839F1}"/>
                               <w:text/>
                             </w:sdtPr>
+                            <w:sdtEndPr/>
                             <w:sdtContent>
                               <w:r>
                                 <w:rPr>
@@ -4181,15 +4184,7 @@
       </w:r>
       <w:proofErr w:type="spellEnd"/>
       <w:r>
-        <w:t xml:space="preserve"> --</w:t>
-      </w:r>
-      <w:proofErr w:type="gramStart"/>
-      <w:r>
-        <w:t>id</w:t>
-      </w:r>
-      <w:proofErr w:type="gramEnd"/>
-      <w:r>
-        <w:t xml:space="preserve"> </w:t>
+        <w:t xml:space="preserve"> --id </w:t>
       </w:r>
       <w:proofErr w:type="spellStart"/>
       <w:r>
@@ -4339,7 +4334,130 @@
       <w:r>
         <w:t>20250213</w:t>
       </w:r>
+      <w:r>
+        <w:t xml:space="preserve"> – Ejercicio1</w:t>
+      </w:r>
     </w:p>
+    <w:p>
+      <w:pPr>
+        <w:rPr>
+          <w:color w:val="0070C0"/>
+          <w:u w:val="single"/>
+        </w:rPr>
+      </w:pPr>
+      <w:r>
+        <w:rPr>
+          <w:color w:val="0070C0"/>
+          <w:u w:val="single"/>
+        </w:rPr>
+        <w:t>E</w:t>
+      </w:r>
+      <w:r>
+        <w:rPr>
+          <w:color w:val="0070C0"/>
+          <w:u w:val="single"/>
+        </w:rPr>
+        <w:t>jercicio1</w:t>
+      </w:r>
+      <w:r>
+        <w:rPr>
+          <w:color w:val="0070C0"/>
+          <w:u w:val="single"/>
+        </w:rPr>
+        <w:t xml:space="preserve"> promesas</w:t>
+      </w:r>
+      <w:r>
+        <w:rPr>
+          <w:color w:val="0070C0"/>
+          <w:u w:val="single"/>
+        </w:rPr>
+        <w:t>:</w:t>
+      </w:r>
+    </w:p>
+    <w:p>
+      <w:r>
+        <w:t xml:space="preserve">El problema </w:t>
+      </w:r>
+      <w:r>
+        <w:t xml:space="preserve">era </w:t>
+      </w:r>
+      <w:r>
+        <w:t xml:space="preserve">la confusión de usar el </w:t>
+      </w:r>
+      <w:proofErr w:type="spellStart"/>
+      <w:r>
+        <w:t>return</w:t>
+      </w:r>
+      <w:proofErr w:type="spellEnd"/>
+      <w:r>
+        <w:t xml:space="preserve"> dentro </w:t>
+      </w:r>
+      <w:r>
+        <w:t xml:space="preserve">del método </w:t>
+      </w:r>
+      <w:proofErr w:type="spellStart"/>
+      <w:r>
+        <w:t>then</w:t>
+      </w:r>
+      <w:proofErr w:type="spellEnd"/>
+      <w:r>
+        <w:t xml:space="preserve"> como retorno de los datos para la función principal. </w:t>
+      </w:r>
+    </w:p>
+    <w:p>
+      <w:r>
+        <w:t>Se</w:t>
+      </w:r>
+      <w:r>
+        <w:t xml:space="preserve"> </w:t>
+      </w:r>
+      <w:r>
+        <w:t>us</w:t>
+      </w:r>
+      <w:r>
+        <w:t>a</w:t>
+      </w:r>
+      <w:r>
+        <w:t xml:space="preserve"> como</w:t>
+      </w:r>
+      <w:r>
+        <w:t xml:space="preserve"> solución </w:t>
+      </w:r>
+      <w:r>
+        <w:t>la llamada a otra función</w:t>
+      </w:r>
+      <w:r>
+        <w:t>,</w:t>
+      </w:r>
+      <w:r>
+        <w:t xml:space="preserve"> dentro del mismo script</w:t>
+      </w:r>
+      <w:r>
+        <w:t>,</w:t>
+      </w:r>
+      <w:r>
+        <w:t xml:space="preserve"> para el tratamiento de </w:t>
+      </w:r>
+      <w:proofErr w:type="gramStart"/>
+      <w:r>
+        <w:t>los  datos</w:t>
+      </w:r>
+      <w:proofErr w:type="gramEnd"/>
+      <w:r>
+        <w:t>.</w:t>
+      </w:r>
+      <w:r>
+        <w:t xml:space="preserve"> </w:t>
+      </w:r>
+      <w:r>
+        <w:t>D</w:t>
+      </w:r>
+      <w:r>
+        <w:t>e esta forma solo se exporta la función principal de llamada al servidor.</w:t>
+      </w:r>
+    </w:p>
+    <w:p/>
+    <w:p/>
     <w:p/>
     <w:p/>
     <w:p/>
@@ -4356,7 +4474,7 @@
 </file>
 
 <file path=word/numbering.xml><?xml version="1.0" encoding="utf-8"?>
-<w:numbering xmlns:wpc="http://schemas.microsoft.com/office/word/2010/wordprocessingCanvas" xmlns:cx="http://schemas.microsoft.com/office/drawing/2014/chartex" xmlns:cx1="http://schemas.microsoft.com/office/drawing/2015/9/8/chartex" xmlns:cx2="http://schemas.microsoft.com/office/drawing/2015/10/21/chartex" xmlns:cx3="http://schemas.microsoft.com/office/drawing/2016/5/9/chartex" xmlns:cx4="http://schemas.microsoft.com/office/drawing/2016/5/10/chartex" xmlns:cx5="http://schemas.microsoft.com/office/drawing/2016/5/11/chartex" xmlns:cx6="http://schemas.microsoft.com/office/drawing/2016/5/12/chartex" xmlns:cx7="http://schemas.microsoft.com/office/drawing/2016/5/13/chartex" xmlns:cx8="http://schemas.microsoft.com/office/drawing/2016/5/14/chartex" xmlns:mc="http://schemas.openxmlformats.org/markup-compatibility/2006" xmlns:aink="http://schemas.microsoft.com/office/drawing/2016/ink" xmlns:am3d="http://schemas.microsoft.com/office/drawing/2017/model3d" xmlns:o="urn:schemas-microsoft-com:office:office" xmlns:oel="http://schemas.microsoft.com/office/2019/extlst" xmlns:r="http://schemas.openxmlformats.org/officeDocument/2006/relationships" xmlns:m="http://schemas.openxmlformats.org/officeDocument/2006/math" xmlns:v="urn:schemas-microsoft-com:vml" xmlns:wp14="http://schemas.microsoft.com/office/word/2010/wordprocessingDrawing" xmlns:wp="http://schemas.openxmlformats.org/drawingml/2006/wordprocessingDrawing" xmlns:w10="urn:schemas-microsoft-com:office:word" xmlns:w="http://schemas.openxmlformats.org/wordprocessingml/2006/main" xmlns:w14="http://schemas.microsoft.com/office/word/2010/wordml" xmlns:w15="http://schemas.microsoft.com/office/word/2012/wordml" xmlns:w16cex="http://schemas.microsoft.com/office/word/2018/wordml/cex" xmlns:w16cid="http://schemas.microsoft.com/office/word/2016/wordml/cid" xmlns:w16="http://schemas.microsoft.com/office/word/2018/wordml" xmlns:w16du="http://schemas.microsoft.com/office/word/2023/wordml/word16du" xmlns:w16sdtdh="http://schemas.microsoft.com/office/word/2020/wordml/sdtdatahash" xmlns:w16sdtfl="http://schemas.microsoft.com/office/word/2024/wordml/sdtformatlock" xmlns:w16se="http://schemas.microsoft.com/office/word/2015/wordml/symex" xmlns:wpg="http://schemas.microsoft.com/office/word/2010/wordprocessingGroup" xmlns:wpi="http://schemas.microsoft.com/office/word/2010/wordprocessingInk" xmlns:wne="http://schemas.microsoft.com/office/word/2006/wordml" xmlns:wps="http://schemas.microsoft.com/office/word/2010/wordprocessingShape" mc:Ignorable="w14 w15 w16se w16cid w16 w16cex w16sdtdh w16sdtfl w16du wp14">
+<w:numbering xmlns:wpc="http://schemas.microsoft.com/office/word/2010/wordprocessingCanvas" xmlns:cx="http://schemas.microsoft.com/office/drawing/2014/chartex" xmlns:cx1="http://schemas.microsoft.com/office/drawing/2015/9/8/chartex" xmlns:cx2="http://schemas.microsoft.com/office/drawing/2015/10/21/chartex" xmlns:cx3="http://schemas.microsoft.com/office/drawing/2016/5/9/chartex" xmlns:cx4="http://schemas.microsoft.com/office/drawing/2016/5/10/chartex" xmlns:cx5="http://schemas.microsoft.com/office/drawing/2016/5/11/chartex" xmlns:cx6="http://schemas.microsoft.com/office/drawing/2016/5/12/chartex" xmlns:cx7="http://schemas.microsoft.com/office/drawing/2016/5/13/chartex" xmlns:cx8="http://schemas.microsoft.com/office/drawing/2016/5/14/chartex" xmlns:mc="http://schemas.openxmlformats.org/markup-compatibility/2006" xmlns:aink="http://schemas.microsoft.com/office/drawing/2016/ink" xmlns:am3d="http://schemas.microsoft.com/office/drawing/2017/model3d" xmlns:o="urn:schemas-microsoft-com:office:office" xmlns:r="http://schemas.openxmlformats.org/officeDocument/2006/relationships" xmlns:m="http://schemas.openxmlformats.org/officeDocument/2006/math" xmlns:v="urn:schemas-microsoft-com:vml" xmlns:wp14="http://schemas.microsoft.com/office/word/2010/wordprocessingDrawing" xmlns:wp="http://schemas.openxmlformats.org/drawingml/2006/wordprocessingDrawing" xmlns:w10="urn:schemas-microsoft-com:office:word" xmlns:w="http://schemas.openxmlformats.org/wordprocessingml/2006/main" xmlns:w14="http://schemas.microsoft.com/office/word/2010/wordml" xmlns:w15="http://schemas.microsoft.com/office/word/2012/wordml" xmlns:w16cex="http://schemas.microsoft.com/office/word/2018/wordml/cex" xmlns:w16cid="http://schemas.microsoft.com/office/word/2016/wordml/cid" xmlns:w16="http://schemas.microsoft.com/office/word/2018/wordml" xmlns:w16sdtdh="http://schemas.microsoft.com/office/word/2020/wordml/sdtdatahash" xmlns:w16se="http://schemas.microsoft.com/office/word/2015/wordml/symex" xmlns:wpg="http://schemas.microsoft.com/office/word/2010/wordprocessingGroup" xmlns:wpi="http://schemas.microsoft.com/office/word/2010/wordprocessingInk" xmlns:wne="http://schemas.microsoft.com/office/word/2006/wordml" xmlns:wps="http://schemas.microsoft.com/office/word/2010/wordprocessingShape" mc:Ignorable="w14 w15 w16se w16cid w16 w16cex w16sdtdh wp14">
   <w:abstractNum w:abstractNumId="0" w15:restartNumberingAfterBreak="0">
     <w:nsid w:val="31402CD9"/>
     <w:multiLevelType w:val="hybridMultilevel"/>
@@ -4806,23 +4924,23 @@
       </w:rPr>
     </w:lvl>
   </w:abstractNum>
-  <w:num w:numId="1" w16cid:durableId="1383167424">
+  <w:num w:numId="1">
     <w:abstractNumId w:val="0"/>
   </w:num>
-  <w:num w:numId="2" w16cid:durableId="426854302">
+  <w:num w:numId="2">
     <w:abstractNumId w:val="1"/>
   </w:num>
-  <w:num w:numId="3" w16cid:durableId="1626425984">
+  <w:num w:numId="3">
     <w:abstractNumId w:val="3"/>
   </w:num>
-  <w:num w:numId="4" w16cid:durableId="830828880">
+  <w:num w:numId="4">
     <w:abstractNumId w:val="2"/>
   </w:num>
 </w:numbering>
 </file>
 
 <file path=word/styles.xml><?xml version="1.0" encoding="utf-8"?>
-<w:styles xmlns:mc="http://schemas.openxmlformats.org/markup-compatibility/2006" xmlns:r="http://schemas.openxmlformats.org/officeDocument/2006/relationships" xmlns:w="http://schemas.openxmlformats.org/wordprocessingml/2006/main" xmlns:w14="http://schemas.microsoft.com/office/word/2010/wordml" xmlns:w15="http://schemas.microsoft.com/office/word/2012/wordml" xmlns:w16cex="http://schemas.microsoft.com/office/word/2018/wordml/cex" xmlns:w16cid="http://schemas.microsoft.com/office/word/2016/wordml/cid" xmlns:w16="http://schemas.microsoft.com/office/word/2018/wordml" xmlns:w16du="http://schemas.microsoft.com/office/word/2023/wordml/word16du" xmlns:w16sdtdh="http://schemas.microsoft.com/office/word/2020/wordml/sdtdatahash" xmlns:w16sdtfl="http://schemas.microsoft.com/office/word/2024/wordml/sdtformatlock" xmlns:w16se="http://schemas.microsoft.com/office/word/2015/wordml/symex" mc:Ignorable="w14 w15 w16se w16cid w16 w16cex w16sdtdh w16sdtfl w16du">
+<w:styles xmlns:mc="http://schemas.openxmlformats.org/markup-compatibility/2006" xmlns:r="http://schemas.openxmlformats.org/officeDocument/2006/relationships" xmlns:w="http://schemas.openxmlformats.org/wordprocessingml/2006/main" xmlns:w14="http://schemas.microsoft.com/office/word/2010/wordml" xmlns:w15="http://schemas.microsoft.com/office/word/2012/wordml" xmlns:w16cex="http://schemas.microsoft.com/office/word/2018/wordml/cex" xmlns:w16cid="http://schemas.microsoft.com/office/word/2016/wordml/cid" xmlns:w16="http://schemas.microsoft.com/office/word/2018/wordml" xmlns:w16sdtdh="http://schemas.microsoft.com/office/word/2020/wordml/sdtdatahash" xmlns:w16se="http://schemas.microsoft.com/office/word/2015/wordml/symex" mc:Ignorable="w14 w15 w16se w16cid w16 w16cex w16sdtdh">
   <w:docDefaults>
     <w:rPrDefault>
       <w:rPr>

</xml_diff>

<commit_message>
rename folder ej1 - limpieza codigo app.js - update memoria
</commit_message>
<xml_diff>
--- a/memoria-rmd.docx
+++ b/memoria-rmd.docx
@@ -1,6 +1,6 @@
 
 <file path=word/document.xml><?xml version="1.0" encoding="utf-8"?>
-<w:document xmlns:wpc="http://schemas.microsoft.com/office/word/2010/wordprocessingCanvas" xmlns:cx="http://schemas.microsoft.com/office/drawing/2014/chartex" xmlns:cx1="http://schemas.microsoft.com/office/drawing/2015/9/8/chartex" xmlns:cx2="http://schemas.microsoft.com/office/drawing/2015/10/21/chartex" xmlns:cx3="http://schemas.microsoft.com/office/drawing/2016/5/9/chartex" xmlns:cx4="http://schemas.microsoft.com/office/drawing/2016/5/10/chartex" xmlns:cx5="http://schemas.microsoft.com/office/drawing/2016/5/11/chartex" xmlns:cx6="http://schemas.microsoft.com/office/drawing/2016/5/12/chartex" xmlns:cx7="http://schemas.microsoft.com/office/drawing/2016/5/13/chartex" xmlns:cx8="http://schemas.microsoft.com/office/drawing/2016/5/14/chartex" xmlns:mc="http://schemas.openxmlformats.org/markup-compatibility/2006" xmlns:aink="http://schemas.microsoft.com/office/drawing/2016/ink" xmlns:am3d="http://schemas.microsoft.com/office/drawing/2017/model3d" xmlns:o="urn:schemas-microsoft-com:office:office" xmlns:r="http://schemas.openxmlformats.org/officeDocument/2006/relationships" xmlns:m="http://schemas.openxmlformats.org/officeDocument/2006/math" xmlns:v="urn:schemas-microsoft-com:vml" xmlns:wp14="http://schemas.microsoft.com/office/word/2010/wordprocessingDrawing" xmlns:wp="http://schemas.openxmlformats.org/drawingml/2006/wordprocessingDrawing" xmlns:w10="urn:schemas-microsoft-com:office:word" xmlns:w="http://schemas.openxmlformats.org/wordprocessingml/2006/main" xmlns:w14="http://schemas.microsoft.com/office/word/2010/wordml" xmlns:w15="http://schemas.microsoft.com/office/word/2012/wordml" xmlns:w16cex="http://schemas.microsoft.com/office/word/2018/wordml/cex" xmlns:w16cid="http://schemas.microsoft.com/office/word/2016/wordml/cid" xmlns:w16="http://schemas.microsoft.com/office/word/2018/wordml" xmlns:w16sdtdh="http://schemas.microsoft.com/office/word/2020/wordml/sdtdatahash" xmlns:w16se="http://schemas.microsoft.com/office/word/2015/wordml/symex" xmlns:wpg="http://schemas.microsoft.com/office/word/2010/wordprocessingGroup" xmlns:wpi="http://schemas.microsoft.com/office/word/2010/wordprocessingInk" xmlns:wne="http://schemas.microsoft.com/office/word/2006/wordml" xmlns:wps="http://schemas.microsoft.com/office/word/2010/wordprocessingShape" mc:Ignorable="w14 w15 w16se w16cid w16 w16cex w16sdtdh wp14">
+<w:document xmlns:wpc="http://schemas.microsoft.com/office/word/2010/wordprocessingCanvas" xmlns:cx="http://schemas.microsoft.com/office/drawing/2014/chartex" xmlns:cx1="http://schemas.microsoft.com/office/drawing/2015/9/8/chartex" xmlns:cx2="http://schemas.microsoft.com/office/drawing/2015/10/21/chartex" xmlns:cx3="http://schemas.microsoft.com/office/drawing/2016/5/9/chartex" xmlns:cx4="http://schemas.microsoft.com/office/drawing/2016/5/10/chartex" xmlns:cx5="http://schemas.microsoft.com/office/drawing/2016/5/11/chartex" xmlns:cx6="http://schemas.microsoft.com/office/drawing/2016/5/12/chartex" xmlns:cx7="http://schemas.microsoft.com/office/drawing/2016/5/13/chartex" xmlns:cx8="http://schemas.microsoft.com/office/drawing/2016/5/14/chartex" xmlns:mc="http://schemas.openxmlformats.org/markup-compatibility/2006" xmlns:aink="http://schemas.microsoft.com/office/drawing/2016/ink" xmlns:am3d="http://schemas.microsoft.com/office/drawing/2017/model3d" xmlns:o="urn:schemas-microsoft-com:office:office" xmlns:oel="http://schemas.microsoft.com/office/2019/extlst" xmlns:r="http://schemas.openxmlformats.org/officeDocument/2006/relationships" xmlns:m="http://schemas.openxmlformats.org/officeDocument/2006/math" xmlns:v="urn:schemas-microsoft-com:vml" xmlns:wp14="http://schemas.microsoft.com/office/word/2010/wordprocessingDrawing" xmlns:wp="http://schemas.openxmlformats.org/drawingml/2006/wordprocessingDrawing" xmlns:w10="urn:schemas-microsoft-com:office:word" xmlns:w="http://schemas.openxmlformats.org/wordprocessingml/2006/main" xmlns:w14="http://schemas.microsoft.com/office/word/2010/wordml" xmlns:w15="http://schemas.microsoft.com/office/word/2012/wordml" xmlns:w16cex="http://schemas.microsoft.com/office/word/2018/wordml/cex" xmlns:w16cid="http://schemas.microsoft.com/office/word/2016/wordml/cid" xmlns:w16="http://schemas.microsoft.com/office/word/2018/wordml" xmlns:w16du="http://schemas.microsoft.com/office/word/2023/wordml/word16du" xmlns:w16sdtdh="http://schemas.microsoft.com/office/word/2020/wordml/sdtdatahash" xmlns:w16sdtfl="http://schemas.microsoft.com/office/word/2024/wordml/sdtformatlock" xmlns:w16se="http://schemas.microsoft.com/office/word/2015/wordml/symex" xmlns:wpg="http://schemas.microsoft.com/office/word/2010/wordprocessingGroup" xmlns:wpi="http://schemas.microsoft.com/office/word/2010/wordprocessingInk" xmlns:wne="http://schemas.microsoft.com/office/word/2006/wordml" xmlns:wps="http://schemas.microsoft.com/office/word/2010/wordprocessingShape" mc:Ignorable="w14 w15 w16se w16cid w16 w16cex w16sdtdh w16sdtfl w16du wp14">
   <w:body>
     <w:sdt>
       <w:sdtPr>
@@ -18,7 +18,6 @@
           <w:docPartUnique/>
         </w:docPartObj>
       </w:sdtPr>
-      <w:sdtEndPr/>
       <w:sdtContent>
         <w:p>
           <w:pPr>
@@ -3221,7 +3220,7 @@
                   </wp:anchor>
                 </w:drawing>
               </mc:Choice>
-              <mc:Fallback xmlns:oel="http://schemas.microsoft.com/office/2019/extlst" xmlns:w16du="http://schemas.microsoft.com/office/word/2023/wordml/word16du" xmlns:w16sdtfl="http://schemas.microsoft.com/office/word/2024/wordml/sdtformatlock">
+              <mc:Fallback>
                 <w:pict>
                   <v:group w14:anchorId="7E98F463" id="Grupo 26" o:spid="_x0000_s1026" style="position:absolute;margin-left:0;margin-top:0;width:168pt;height:718.55pt;z-index:-251657216;mso-height-percent:950;mso-left-percent:40;mso-position-horizontal-relative:page;mso-position-vertical:center;mso-position-vertical-relative:page;mso-height-percent:950;mso-left-percent:40" coordsize="21336,91257" o:gfxdata="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">
                     <v:rect id="Rectángulo 3" o:spid="_x0000_s1027" style="position:absolute;width:1945;height:91257;visibility:visible;mso-wrap-style:square;v-text-anchor:middle" o:gfxdata="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" filled="f" stroked="f" strokeweight="1pt"/>
@@ -3402,7 +3401,6 @@
                                     <w:dataBinding w:prefixMappings="xmlns:ns0='http://purl.org/dc/elements/1.1/' xmlns:ns1='http://schemas.openxmlformats.org/package/2006/metadata/core-properties' " w:xpath="/ns1:coreProperties[1]/ns0:creator[1]" w:storeItemID="{6C3C8BC8-F283-45AE-878A-BAB7291924A1}"/>
                                     <w:text/>
                                   </w:sdtPr>
-                                  <w:sdtEndPr/>
                                   <w:sdtContent>
                                     <w:r>
                                       <w:rPr>
@@ -3438,7 +3436,6 @@
                                     <w:dataBinding w:prefixMappings="xmlns:ns0='http://schemas.openxmlformats.org/officeDocument/2006/extended-properties' " w:xpath="/ns0:Properties[1]/ns0:Company[1]" w:storeItemID="{6668398D-A668-4E3E-A5EB-62B293D839F1}"/>
                                     <w:text/>
                                   </w:sdtPr>
-                                  <w:sdtEndPr/>
                                   <w:sdtContent>
                                     <w:r>
                                       <w:rPr>
@@ -3478,7 +3475,7 @@
                     <v:stroke joinstyle="miter"/>
                     <v:path gradientshapeok="t" o:connecttype="rect"/>
                   </v:shapetype>
-                  <v:shape id="Cuadro de texto 28" o:spid="_x0000_s1026" type="#_x0000_t202" style="position:absolute;margin-left:0;margin-top:0;width:4in;height:28.8pt;z-index:251661312;visibility:visible;mso-wrap-style:square;mso-width-percent:450;mso-height-percent:0;mso-left-percent:420;mso-top-percent:880;mso-wrap-distance-left:9pt;mso-wrap-distance-top:0;mso-wrap-distance-right:9pt;mso-wrap-distance-bottom:0;mso-position-horizontal-relative:page;mso-position-vertical-relative:page;mso-width-percent:450;mso-height-percent:0;mso-left-percent:420;mso-top-percent:880;mso-width-relative:page;mso-height-relative:margin;v-text-anchor:bottom" o:gfxdata="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" filled="f" stroked="f" strokeweight=".5pt">
+                  <v:shape id="Cuadro de texto 28" o:spid="_x0000_s1026" type="#_x0000_t202" style="position:absolute;margin-left:0;margin-top:0;width:4in;height:28.8pt;z-index:251661312;visibility:visible;mso-wrap-style:square;mso-width-percent:450;mso-height-percent:0;mso-left-percent:420;mso-top-percent:880;mso-wrap-distance-left:9pt;mso-wrap-distance-top:0;mso-wrap-distance-right:9pt;mso-wrap-distance-bottom:0;mso-position-horizontal-relative:page;mso-position-vertical-relative:page;mso-width-percent:450;mso-height-percent:0;mso-left-percent:420;mso-top-percent:880;mso-width-relative:page;mso-height-relative:margin;v-text-anchor:bottom" o:gfxdata="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" filled="f" stroked="f" strokeweight=".5pt">
                     <v:textbox style="mso-fit-shape-to-text:t" inset="0,0,0,0">
                       <w:txbxContent>
                         <w:p>
@@ -3503,7 +3500,6 @@
                               <w:dataBinding w:prefixMappings="xmlns:ns0='http://purl.org/dc/elements/1.1/' xmlns:ns1='http://schemas.openxmlformats.org/package/2006/metadata/core-properties' " w:xpath="/ns1:coreProperties[1]/ns0:creator[1]" w:storeItemID="{6C3C8BC8-F283-45AE-878A-BAB7291924A1}"/>
                               <w:text/>
                             </w:sdtPr>
-                            <w:sdtEndPr/>
                             <w:sdtContent>
                               <w:r>
                                 <w:rPr>
@@ -3539,7 +3535,6 @@
                               <w:dataBinding w:prefixMappings="xmlns:ns0='http://schemas.openxmlformats.org/officeDocument/2006/extended-properties' " w:xpath="/ns0:Properties[1]/ns0:Company[1]" w:storeItemID="{6668398D-A668-4E3E-A5EB-62B293D839F1}"/>
                               <w:text/>
                             </w:sdtPr>
-                            <w:sdtEndPr/>
                             <w:sdtContent>
                               <w:r>
                                 <w:rPr>
@@ -4278,7 +4273,13 @@
     </w:p>
     <w:p>
       <w:r>
-        <w:t xml:space="preserve">A la hora de devolver </w:t>
+        <w:t xml:space="preserve">A la hora de </w:t>
+      </w:r>
+      <w:r>
+        <w:t>retornar</w:t>
+      </w:r>
+      <w:r>
+        <w:t xml:space="preserve"> </w:t>
       </w:r>
       <w:r>
         <w:t xml:space="preserve">un valor </w:t>
@@ -4304,7 +4305,19 @@
         <w:t>,</w:t>
       </w:r>
       <w:r>
-        <w:t xml:space="preserve"> no la puedo recoger en el </w:t>
+        <w:t xml:space="preserve"> no </w:t>
+      </w:r>
+      <w:r>
+        <w:t>se</w:t>
+      </w:r>
+      <w:r>
+        <w:t xml:space="preserve"> pued</w:t>
+      </w:r>
+      <w:r>
+        <w:t>e</w:t>
+      </w:r>
+      <w:r>
+        <w:t xml:space="preserve"> recoger en el </w:t>
       </w:r>
       <w:proofErr w:type="spellStart"/>
       <w:r>
@@ -4336,6 +4349,11 @@
       </w:r>
       <w:r>
         <w:t xml:space="preserve"> – Ejercicio1</w:t>
+      </w:r>
+    </w:p>
+    <w:p>
+      <w:r>
+        <w:t>Repaso de los conceptos promesas, asincronía y funciones callback.</w:t>
       </w:r>
     </w:p>
     <w:p>
@@ -4382,18 +4400,22 @@
         <w:t xml:space="preserve">era </w:t>
       </w:r>
       <w:r>
-        <w:t xml:space="preserve">la confusión de usar el </w:t>
-      </w:r>
-      <w:proofErr w:type="spellStart"/>
-      <w:r>
-        <w:t>return</w:t>
-      </w:r>
-      <w:proofErr w:type="spellEnd"/>
-      <w:r>
-        <w:t xml:space="preserve"> dentro </w:t>
-      </w:r>
-      <w:r>
-        <w:t xml:space="preserve">del método </w:t>
+        <w:t>el</w:t>
+      </w:r>
+      <w:r>
+        <w:t xml:space="preserve"> uso del</w:t>
+      </w:r>
+      <w:r>
+        <w:t xml:space="preserve"> return</w:t>
+      </w:r>
+      <w:r>
+        <w:t xml:space="preserve"> dentro</w:t>
+      </w:r>
+      <w:r>
+        <w:t xml:space="preserve"> de la promesa en </w:t>
+      </w:r>
+      <w:r>
+        <w:t xml:space="preserve">el método </w:t>
       </w:r>
       <w:proofErr w:type="spellStart"/>
       <w:r>
@@ -4453,7 +4475,10 @@
         <w:t>D</w:t>
       </w:r>
       <w:r>
-        <w:t>e esta forma solo se exporta la función principal de llamada al servidor.</w:t>
+        <w:t>e esta forma solo se exporta la función principal</w:t>
+      </w:r>
+      <w:r>
+        <w:t>.</w:t>
       </w:r>
     </w:p>
     <w:p/>
@@ -4474,7 +4499,7 @@
 </file>
 
 <file path=word/numbering.xml><?xml version="1.0" encoding="utf-8"?>
-<w:numbering xmlns:wpc="http://schemas.microsoft.com/office/word/2010/wordprocessingCanvas" xmlns:cx="http://schemas.microsoft.com/office/drawing/2014/chartex" xmlns:cx1="http://schemas.microsoft.com/office/drawing/2015/9/8/chartex" xmlns:cx2="http://schemas.microsoft.com/office/drawing/2015/10/21/chartex" xmlns:cx3="http://schemas.microsoft.com/office/drawing/2016/5/9/chartex" xmlns:cx4="http://schemas.microsoft.com/office/drawing/2016/5/10/chartex" xmlns:cx5="http://schemas.microsoft.com/office/drawing/2016/5/11/chartex" xmlns:cx6="http://schemas.microsoft.com/office/drawing/2016/5/12/chartex" xmlns:cx7="http://schemas.microsoft.com/office/drawing/2016/5/13/chartex" xmlns:cx8="http://schemas.microsoft.com/office/drawing/2016/5/14/chartex" xmlns:mc="http://schemas.openxmlformats.org/markup-compatibility/2006" xmlns:aink="http://schemas.microsoft.com/office/drawing/2016/ink" xmlns:am3d="http://schemas.microsoft.com/office/drawing/2017/model3d" xmlns:o="urn:schemas-microsoft-com:office:office" xmlns:r="http://schemas.openxmlformats.org/officeDocument/2006/relationships" xmlns:m="http://schemas.openxmlformats.org/officeDocument/2006/math" xmlns:v="urn:schemas-microsoft-com:vml" xmlns:wp14="http://schemas.microsoft.com/office/word/2010/wordprocessingDrawing" xmlns:wp="http://schemas.openxmlformats.org/drawingml/2006/wordprocessingDrawing" xmlns:w10="urn:schemas-microsoft-com:office:word" xmlns:w="http://schemas.openxmlformats.org/wordprocessingml/2006/main" xmlns:w14="http://schemas.microsoft.com/office/word/2010/wordml" xmlns:w15="http://schemas.microsoft.com/office/word/2012/wordml" xmlns:w16cex="http://schemas.microsoft.com/office/word/2018/wordml/cex" xmlns:w16cid="http://schemas.microsoft.com/office/word/2016/wordml/cid" xmlns:w16="http://schemas.microsoft.com/office/word/2018/wordml" xmlns:w16sdtdh="http://schemas.microsoft.com/office/word/2020/wordml/sdtdatahash" xmlns:w16se="http://schemas.microsoft.com/office/word/2015/wordml/symex" xmlns:wpg="http://schemas.microsoft.com/office/word/2010/wordprocessingGroup" xmlns:wpi="http://schemas.microsoft.com/office/word/2010/wordprocessingInk" xmlns:wne="http://schemas.microsoft.com/office/word/2006/wordml" xmlns:wps="http://schemas.microsoft.com/office/word/2010/wordprocessingShape" mc:Ignorable="w14 w15 w16se w16cid w16 w16cex w16sdtdh wp14">
+<w:numbering xmlns:wpc="http://schemas.microsoft.com/office/word/2010/wordprocessingCanvas" xmlns:cx="http://schemas.microsoft.com/office/drawing/2014/chartex" xmlns:cx1="http://schemas.microsoft.com/office/drawing/2015/9/8/chartex" xmlns:cx2="http://schemas.microsoft.com/office/drawing/2015/10/21/chartex" xmlns:cx3="http://schemas.microsoft.com/office/drawing/2016/5/9/chartex" xmlns:cx4="http://schemas.microsoft.com/office/drawing/2016/5/10/chartex" xmlns:cx5="http://schemas.microsoft.com/office/drawing/2016/5/11/chartex" xmlns:cx6="http://schemas.microsoft.com/office/drawing/2016/5/12/chartex" xmlns:cx7="http://schemas.microsoft.com/office/drawing/2016/5/13/chartex" xmlns:cx8="http://schemas.microsoft.com/office/drawing/2016/5/14/chartex" xmlns:mc="http://schemas.openxmlformats.org/markup-compatibility/2006" xmlns:aink="http://schemas.microsoft.com/office/drawing/2016/ink" xmlns:am3d="http://schemas.microsoft.com/office/drawing/2017/model3d" xmlns:o="urn:schemas-microsoft-com:office:office" xmlns:oel="http://schemas.microsoft.com/office/2019/extlst" xmlns:r="http://schemas.openxmlformats.org/officeDocument/2006/relationships" xmlns:m="http://schemas.openxmlformats.org/officeDocument/2006/math" xmlns:v="urn:schemas-microsoft-com:vml" xmlns:wp14="http://schemas.microsoft.com/office/word/2010/wordprocessingDrawing" xmlns:wp="http://schemas.openxmlformats.org/drawingml/2006/wordprocessingDrawing" xmlns:w10="urn:schemas-microsoft-com:office:word" xmlns:w="http://schemas.openxmlformats.org/wordprocessingml/2006/main" xmlns:w14="http://schemas.microsoft.com/office/word/2010/wordml" xmlns:w15="http://schemas.microsoft.com/office/word/2012/wordml" xmlns:w16cex="http://schemas.microsoft.com/office/word/2018/wordml/cex" xmlns:w16cid="http://schemas.microsoft.com/office/word/2016/wordml/cid" xmlns:w16="http://schemas.microsoft.com/office/word/2018/wordml" xmlns:w16du="http://schemas.microsoft.com/office/word/2023/wordml/word16du" xmlns:w16sdtdh="http://schemas.microsoft.com/office/word/2020/wordml/sdtdatahash" xmlns:w16sdtfl="http://schemas.microsoft.com/office/word/2024/wordml/sdtformatlock" xmlns:w16se="http://schemas.microsoft.com/office/word/2015/wordml/symex" xmlns:wpg="http://schemas.microsoft.com/office/word/2010/wordprocessingGroup" xmlns:wpi="http://schemas.microsoft.com/office/word/2010/wordprocessingInk" xmlns:wne="http://schemas.microsoft.com/office/word/2006/wordml" xmlns:wps="http://schemas.microsoft.com/office/word/2010/wordprocessingShape" mc:Ignorable="w14 w15 w16se w16cid w16 w16cex w16sdtdh w16sdtfl w16du wp14">
   <w:abstractNum w:abstractNumId="0" w15:restartNumberingAfterBreak="0">
     <w:nsid w:val="31402CD9"/>
     <w:multiLevelType w:val="hybridMultilevel"/>
@@ -4924,23 +4949,23 @@
       </w:rPr>
     </w:lvl>
   </w:abstractNum>
-  <w:num w:numId="1">
+  <w:num w:numId="1" w16cid:durableId="537205703">
     <w:abstractNumId w:val="0"/>
   </w:num>
-  <w:num w:numId="2">
+  <w:num w:numId="2" w16cid:durableId="1611663263">
     <w:abstractNumId w:val="1"/>
   </w:num>
-  <w:num w:numId="3">
+  <w:num w:numId="3" w16cid:durableId="732848327">
     <w:abstractNumId w:val="3"/>
   </w:num>
-  <w:num w:numId="4">
+  <w:num w:numId="4" w16cid:durableId="909266337">
     <w:abstractNumId w:val="2"/>
   </w:num>
 </w:numbering>
 </file>
 
 <file path=word/styles.xml><?xml version="1.0" encoding="utf-8"?>
-<w:styles xmlns:mc="http://schemas.openxmlformats.org/markup-compatibility/2006" xmlns:r="http://schemas.openxmlformats.org/officeDocument/2006/relationships" xmlns:w="http://schemas.openxmlformats.org/wordprocessingml/2006/main" xmlns:w14="http://schemas.microsoft.com/office/word/2010/wordml" xmlns:w15="http://schemas.microsoft.com/office/word/2012/wordml" xmlns:w16cex="http://schemas.microsoft.com/office/word/2018/wordml/cex" xmlns:w16cid="http://schemas.microsoft.com/office/word/2016/wordml/cid" xmlns:w16="http://schemas.microsoft.com/office/word/2018/wordml" xmlns:w16sdtdh="http://schemas.microsoft.com/office/word/2020/wordml/sdtdatahash" xmlns:w16se="http://schemas.microsoft.com/office/word/2015/wordml/symex" mc:Ignorable="w14 w15 w16se w16cid w16 w16cex w16sdtdh">
+<w:styles xmlns:mc="http://schemas.openxmlformats.org/markup-compatibility/2006" xmlns:r="http://schemas.openxmlformats.org/officeDocument/2006/relationships" xmlns:w="http://schemas.openxmlformats.org/wordprocessingml/2006/main" xmlns:w14="http://schemas.microsoft.com/office/word/2010/wordml" xmlns:w15="http://schemas.microsoft.com/office/word/2012/wordml" xmlns:w16cex="http://schemas.microsoft.com/office/word/2018/wordml/cex" xmlns:w16cid="http://schemas.microsoft.com/office/word/2016/wordml/cid" xmlns:w16="http://schemas.microsoft.com/office/word/2018/wordml" xmlns:w16du="http://schemas.microsoft.com/office/word/2023/wordml/word16du" xmlns:w16sdtdh="http://schemas.microsoft.com/office/word/2020/wordml/sdtdatahash" xmlns:w16sdtfl="http://schemas.microsoft.com/office/word/2024/wordml/sdtformatlock" xmlns:w16se="http://schemas.microsoft.com/office/word/2015/wordml/symex" mc:Ignorable="w14 w15 w16se w16cid w16 w16cex w16sdtdh w16sdtfl w16du">
   <w:docDefaults>
     <w:rPrDefault>
       <w:rPr>

</xml_diff>

<commit_message>
planteamiento ej2 - inicio react - update memoria
</commit_message>
<xml_diff>
--- a/memoria-rmd.docx
+++ b/memoria-rmd.docx
@@ -1,6 +1,6 @@
 
 <file path=word/document.xml><?xml version="1.0" encoding="utf-8"?>
-<w:document xmlns:wpc="http://schemas.microsoft.com/office/word/2010/wordprocessingCanvas" xmlns:cx="http://schemas.microsoft.com/office/drawing/2014/chartex" xmlns:cx1="http://schemas.microsoft.com/office/drawing/2015/9/8/chartex" xmlns:cx2="http://schemas.microsoft.com/office/drawing/2015/10/21/chartex" xmlns:cx3="http://schemas.microsoft.com/office/drawing/2016/5/9/chartex" xmlns:cx4="http://schemas.microsoft.com/office/drawing/2016/5/10/chartex" xmlns:cx5="http://schemas.microsoft.com/office/drawing/2016/5/11/chartex" xmlns:cx6="http://schemas.microsoft.com/office/drawing/2016/5/12/chartex" xmlns:cx7="http://schemas.microsoft.com/office/drawing/2016/5/13/chartex" xmlns:cx8="http://schemas.microsoft.com/office/drawing/2016/5/14/chartex" xmlns:mc="http://schemas.openxmlformats.org/markup-compatibility/2006" xmlns:aink="http://schemas.microsoft.com/office/drawing/2016/ink" xmlns:am3d="http://schemas.microsoft.com/office/drawing/2017/model3d" xmlns:o="urn:schemas-microsoft-com:office:office" xmlns:oel="http://schemas.microsoft.com/office/2019/extlst" xmlns:r="http://schemas.openxmlformats.org/officeDocument/2006/relationships" xmlns:m="http://schemas.openxmlformats.org/officeDocument/2006/math" xmlns:v="urn:schemas-microsoft-com:vml" xmlns:wp14="http://schemas.microsoft.com/office/word/2010/wordprocessingDrawing" xmlns:wp="http://schemas.openxmlformats.org/drawingml/2006/wordprocessingDrawing" xmlns:w10="urn:schemas-microsoft-com:office:word" xmlns:w="http://schemas.openxmlformats.org/wordprocessingml/2006/main" xmlns:w14="http://schemas.microsoft.com/office/word/2010/wordml" xmlns:w15="http://schemas.microsoft.com/office/word/2012/wordml" xmlns:w16cex="http://schemas.microsoft.com/office/word/2018/wordml/cex" xmlns:w16cid="http://schemas.microsoft.com/office/word/2016/wordml/cid" xmlns:w16="http://schemas.microsoft.com/office/word/2018/wordml" xmlns:w16du="http://schemas.microsoft.com/office/word/2023/wordml/word16du" xmlns:w16sdtdh="http://schemas.microsoft.com/office/word/2020/wordml/sdtdatahash" xmlns:w16sdtfl="http://schemas.microsoft.com/office/word/2024/wordml/sdtformatlock" xmlns:w16se="http://schemas.microsoft.com/office/word/2015/wordml/symex" xmlns:wpg="http://schemas.microsoft.com/office/word/2010/wordprocessingGroup" xmlns:wpi="http://schemas.microsoft.com/office/word/2010/wordprocessingInk" xmlns:wne="http://schemas.microsoft.com/office/word/2006/wordml" xmlns:wps="http://schemas.microsoft.com/office/word/2010/wordprocessingShape" mc:Ignorable="w14 w15 w16se w16cid w16 w16cex w16sdtdh w16sdtfl w16du wp14">
+<w:document xmlns:wpc="http://schemas.microsoft.com/office/word/2010/wordprocessingCanvas" xmlns:cx="http://schemas.microsoft.com/office/drawing/2014/chartex" xmlns:cx1="http://schemas.microsoft.com/office/drawing/2015/9/8/chartex" xmlns:cx2="http://schemas.microsoft.com/office/drawing/2015/10/21/chartex" xmlns:cx3="http://schemas.microsoft.com/office/drawing/2016/5/9/chartex" xmlns:cx4="http://schemas.microsoft.com/office/drawing/2016/5/10/chartex" xmlns:cx5="http://schemas.microsoft.com/office/drawing/2016/5/11/chartex" xmlns:cx6="http://schemas.microsoft.com/office/drawing/2016/5/12/chartex" xmlns:cx7="http://schemas.microsoft.com/office/drawing/2016/5/13/chartex" xmlns:cx8="http://schemas.microsoft.com/office/drawing/2016/5/14/chartex" xmlns:mc="http://schemas.openxmlformats.org/markup-compatibility/2006" xmlns:aink="http://schemas.microsoft.com/office/drawing/2016/ink" xmlns:am3d="http://schemas.microsoft.com/office/drawing/2017/model3d" xmlns:o="urn:schemas-microsoft-com:office:office" xmlns:r="http://schemas.openxmlformats.org/officeDocument/2006/relationships" xmlns:m="http://schemas.openxmlformats.org/officeDocument/2006/math" xmlns:v="urn:schemas-microsoft-com:vml" xmlns:wp14="http://schemas.microsoft.com/office/word/2010/wordprocessingDrawing" xmlns:wp="http://schemas.openxmlformats.org/drawingml/2006/wordprocessingDrawing" xmlns:w10="urn:schemas-microsoft-com:office:word" xmlns:w="http://schemas.openxmlformats.org/wordprocessingml/2006/main" xmlns:w14="http://schemas.microsoft.com/office/word/2010/wordml" xmlns:w15="http://schemas.microsoft.com/office/word/2012/wordml" xmlns:w16cex="http://schemas.microsoft.com/office/word/2018/wordml/cex" xmlns:w16cid="http://schemas.microsoft.com/office/word/2016/wordml/cid" xmlns:w16="http://schemas.microsoft.com/office/word/2018/wordml" xmlns:w16sdtdh="http://schemas.microsoft.com/office/word/2020/wordml/sdtdatahash" xmlns:w16se="http://schemas.microsoft.com/office/word/2015/wordml/symex" xmlns:wpg="http://schemas.microsoft.com/office/word/2010/wordprocessingGroup" xmlns:wpi="http://schemas.microsoft.com/office/word/2010/wordprocessingInk" xmlns:wne="http://schemas.microsoft.com/office/word/2006/wordml" xmlns:wps="http://schemas.microsoft.com/office/word/2010/wordprocessingShape" mc:Ignorable="w14 w15 w16se w16cid w16 w16cex w16sdtdh wp14">
   <w:body>
     <w:sdt>
       <w:sdtPr>
@@ -18,6 +18,7 @@
           <w:docPartUnique/>
         </w:docPartObj>
       </w:sdtPr>
+      <w:sdtEndPr/>
       <w:sdtContent>
         <w:p>
           <w:pPr>
@@ -3220,7 +3221,7 @@
                   </wp:anchor>
                 </w:drawing>
               </mc:Choice>
-              <mc:Fallback>
+              <mc:Fallback xmlns:w16sdtfl="http://schemas.microsoft.com/office/word/2024/wordml/sdtformatlock" xmlns:w16du="http://schemas.microsoft.com/office/word/2023/wordml/word16du" xmlns:oel="http://schemas.microsoft.com/office/2019/extlst">
                 <w:pict>
                   <v:group w14:anchorId="7E98F463" id="Grupo 26" o:spid="_x0000_s1026" style="position:absolute;margin-left:0;margin-top:0;width:168pt;height:718.55pt;z-index:-251657216;mso-height-percent:950;mso-left-percent:40;mso-position-horizontal-relative:page;mso-position-vertical:center;mso-position-vertical-relative:page;mso-height-percent:950;mso-left-percent:40" coordsize="21336,91257" o:gfxdata="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">
                     <v:rect id="Rectángulo 3" o:spid="_x0000_s1027" style="position:absolute;width:1945;height:91257;visibility:visible;mso-wrap-style:square;v-text-anchor:middle" o:gfxdata="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" filled="f" stroked="f" strokeweight="1pt"/>
@@ -3401,6 +3402,7 @@
                                     <w:dataBinding w:prefixMappings="xmlns:ns0='http://purl.org/dc/elements/1.1/' xmlns:ns1='http://schemas.openxmlformats.org/package/2006/metadata/core-properties' " w:xpath="/ns1:coreProperties[1]/ns0:creator[1]" w:storeItemID="{6C3C8BC8-F283-45AE-878A-BAB7291924A1}"/>
                                     <w:text/>
                                   </w:sdtPr>
+                                  <w:sdtEndPr/>
                                   <w:sdtContent>
                                     <w:r>
                                       <w:rPr>
@@ -3436,6 +3438,7 @@
                                     <w:dataBinding w:prefixMappings="xmlns:ns0='http://schemas.openxmlformats.org/officeDocument/2006/extended-properties' " w:xpath="/ns0:Properties[1]/ns0:Company[1]" w:storeItemID="{6668398D-A668-4E3E-A5EB-62B293D839F1}"/>
                                     <w:text/>
                                   </w:sdtPr>
+                                  <w:sdtEndPr/>
                                   <w:sdtContent>
                                     <w:r>
                                       <w:rPr>
@@ -3475,7 +3478,7 @@
                     <v:stroke joinstyle="miter"/>
                     <v:path gradientshapeok="t" o:connecttype="rect"/>
                   </v:shapetype>
-                  <v:shape id="Cuadro de texto 28" o:spid="_x0000_s1026" type="#_x0000_t202" style="position:absolute;margin-left:0;margin-top:0;width:4in;height:28.8pt;z-index:251661312;visibility:visible;mso-wrap-style:square;mso-width-percent:450;mso-height-percent:0;mso-left-percent:420;mso-top-percent:880;mso-wrap-distance-left:9pt;mso-wrap-distance-top:0;mso-wrap-distance-right:9pt;mso-wrap-distance-bottom:0;mso-position-horizontal-relative:page;mso-position-vertical-relative:page;mso-width-percent:450;mso-height-percent:0;mso-left-percent:420;mso-top-percent:880;mso-width-relative:page;mso-height-relative:margin;v-text-anchor:bottom" o:gfxdata="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" filled="f" stroked="f" strokeweight=".5pt">
+                  <v:shape id="Cuadro de texto 28" o:spid="_x0000_s1026" type="#_x0000_t202" style="position:absolute;margin-left:0;margin-top:0;width:4in;height:28.8pt;z-index:251661312;visibility:visible;mso-wrap-style:square;mso-width-percent:450;mso-height-percent:0;mso-left-percent:420;mso-top-percent:880;mso-wrap-distance-left:9pt;mso-wrap-distance-top:0;mso-wrap-distance-right:9pt;mso-wrap-distance-bottom:0;mso-position-horizontal-relative:page;mso-position-vertical-relative:page;mso-width-percent:450;mso-height-percent:0;mso-left-percent:420;mso-top-percent:880;mso-width-relative:page;mso-height-relative:margin;v-text-anchor:bottom" o:gfxdata="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" filled="f" stroked="f" strokeweight=".5pt">
                     <v:textbox style="mso-fit-shape-to-text:t" inset="0,0,0,0">
                       <w:txbxContent>
                         <w:p>
@@ -3500,6 +3503,7 @@
                               <w:dataBinding w:prefixMappings="xmlns:ns0='http://purl.org/dc/elements/1.1/' xmlns:ns1='http://schemas.openxmlformats.org/package/2006/metadata/core-properties' " w:xpath="/ns1:coreProperties[1]/ns0:creator[1]" w:storeItemID="{6C3C8BC8-F283-45AE-878A-BAB7291924A1}"/>
                               <w:text/>
                             </w:sdtPr>
+                            <w:sdtEndPr/>
                             <w:sdtContent>
                               <w:r>
                                 <w:rPr>
@@ -3535,6 +3539,7 @@
                               <w:dataBinding w:prefixMappings="xmlns:ns0='http://schemas.openxmlformats.org/officeDocument/2006/extended-properties' " w:xpath="/ns0:Properties[1]/ns0:Company[1]" w:storeItemID="{6668398D-A668-4E3E-A5EB-62B293D839F1}"/>
                               <w:text/>
                             </w:sdtPr>
+                            <w:sdtEndPr/>
                             <w:sdtContent>
                               <w:r>
                                 <w:rPr>
@@ -4482,6 +4487,142 @@
       </w:r>
     </w:p>
     <w:p/>
+    <w:p>
+      <w:pPr>
+        <w:pStyle w:val="Ttulo1"/>
+      </w:pPr>
+      <w:r>
+        <w:t>20250214 – Ejercicio2</w:t>
+      </w:r>
+      <w:r>
+        <w:t xml:space="preserve"> – Inicio </w:t>
+      </w:r>
+      <w:proofErr w:type="spellStart"/>
+      <w:r>
+        <w:t>React</w:t>
+      </w:r>
+      <w:proofErr w:type="spellEnd"/>
+    </w:p>
+    <w:p>
+      <w:r>
+        <w:t xml:space="preserve">Investigación de los módulos necesarios y su funcionalidad para crear una aplicación </w:t>
+      </w:r>
+      <w:r>
+        <w:t xml:space="preserve">en </w:t>
+      </w:r>
+      <w:r>
+        <w:t>Node.js</w:t>
+      </w:r>
+      <w:r>
+        <w:t xml:space="preserve"> para añadir y listar tareas.</w:t>
+      </w:r>
+    </w:p>
+    <w:p>
+      <w:r>
+        <w:br w:type="page"/>
+      </w:r>
+      <w:r>
+        <w:lastRenderedPageBreak/>
+        <w:t xml:space="preserve">El </w:t>
+      </w:r>
+      <w:r>
+        <w:rPr>
+          <w:b/>
+          <w:bCs/>
+        </w:rPr>
+        <w:t xml:space="preserve">módulo </w:t>
+      </w:r>
+      <w:proofErr w:type="spellStart"/>
+      <w:r>
+        <w:rPr>
+          <w:b/>
+          <w:bCs/>
+        </w:rPr>
+        <w:t>fs</w:t>
+      </w:r>
+      <w:proofErr w:type="spellEnd"/>
+      <w:r>
+        <w:t xml:space="preserve"> de Node.js se utiliza para interactuar con el sistema de archivos, es decir, para leer, escribir, actualizar, eliminar archivos, etc.</w:t>
+      </w:r>
+      <w:r>
+        <w:t xml:space="preserve"> Su función principal es m</w:t>
+      </w:r>
+      <w:r>
+        <w:t>anipular archivos de forma sincrónica o asincrónica.</w:t>
+      </w:r>
+    </w:p>
+    <w:p/>
+    <w:p>
+      <w:r>
+        <w:t>Visualización de parte del curso del divulgador</w:t>
+      </w:r>
+      <w:r>
+        <w:t xml:space="preserve"> </w:t>
+      </w:r>
+      <w:hyperlink r:id="rId13" w:history="1">
+        <w:proofErr w:type="spellStart"/>
+        <w:r>
+          <w:rPr>
+            <w:rStyle w:val="Hipervnculo"/>
+          </w:rPr>
+          <w:t>midudev</w:t>
+        </w:r>
+        <w:proofErr w:type="spellEnd"/>
+      </w:hyperlink>
+      <w:r>
+        <w:t xml:space="preserve"> sobre</w:t>
+      </w:r>
+      <w:r>
+        <w:t xml:space="preserve"> </w:t>
+      </w:r>
+      <w:proofErr w:type="spellStart"/>
+      <w:r>
+        <w:t>React</w:t>
+      </w:r>
+      <w:proofErr w:type="spellEnd"/>
+      <w:r>
+        <w:t xml:space="preserve"> (</w:t>
+      </w:r>
+      <w:r>
+        <w:t xml:space="preserve">Cómo usar </w:t>
+      </w:r>
+      <w:proofErr w:type="spellStart"/>
+      <w:r>
+        <w:t>React</w:t>
+      </w:r>
+      <w:proofErr w:type="spellEnd"/>
+      <w:r>
+        <w:t xml:space="preserve"> sin dependencias</w:t>
+      </w:r>
+      <w:r>
+        <w:t>)</w:t>
+      </w:r>
+      <w:r>
+        <w:t>. Explicación del ejemplo (ejemplos-</w:t>
+      </w:r>
+      <w:proofErr w:type="spellStart"/>
+      <w:r>
+        <w:t>react</w:t>
+      </w:r>
+      <w:proofErr w:type="spellEnd"/>
+      <w:r>
+        <w:t>/</w:t>
+      </w:r>
+      <w:r>
+        <w:t>react-sin-dependencias-20250214</w:t>
+      </w:r>
+      <w:r>
+        <w:t>.html) e inicio del ejercicio 5.</w:t>
+      </w:r>
+    </w:p>
+    <w:p/>
+    <w:p>
+      <w:r>
+        <w:t xml:space="preserve"> </w:t>
+      </w:r>
+    </w:p>
+    <w:p/>
+    <w:p/>
     <w:p/>
     <w:p/>
     <w:p/>
@@ -4499,7 +4640,7 @@
 </file>
 
 <file path=word/numbering.xml><?xml version="1.0" encoding="utf-8"?>
-<w:numbering xmlns:wpc="http://schemas.microsoft.com/office/word/2010/wordprocessingCanvas" xmlns:cx="http://schemas.microsoft.com/office/drawing/2014/chartex" xmlns:cx1="http://schemas.microsoft.com/office/drawing/2015/9/8/chartex" xmlns:cx2="http://schemas.microsoft.com/office/drawing/2015/10/21/chartex" xmlns:cx3="http://schemas.microsoft.com/office/drawing/2016/5/9/chartex" xmlns:cx4="http://schemas.microsoft.com/office/drawing/2016/5/10/chartex" xmlns:cx5="http://schemas.microsoft.com/office/drawing/2016/5/11/chartex" xmlns:cx6="http://schemas.microsoft.com/office/drawing/2016/5/12/chartex" xmlns:cx7="http://schemas.microsoft.com/office/drawing/2016/5/13/chartex" xmlns:cx8="http://schemas.microsoft.com/office/drawing/2016/5/14/chartex" xmlns:mc="http://schemas.openxmlformats.org/markup-compatibility/2006" xmlns:aink="http://schemas.microsoft.com/office/drawing/2016/ink" xmlns:am3d="http://schemas.microsoft.com/office/drawing/2017/model3d" xmlns:o="urn:schemas-microsoft-com:office:office" xmlns:oel="http://schemas.microsoft.com/office/2019/extlst" xmlns:r="http://schemas.openxmlformats.org/officeDocument/2006/relationships" xmlns:m="http://schemas.openxmlformats.org/officeDocument/2006/math" xmlns:v="urn:schemas-microsoft-com:vml" xmlns:wp14="http://schemas.microsoft.com/office/word/2010/wordprocessingDrawing" xmlns:wp="http://schemas.openxmlformats.org/drawingml/2006/wordprocessingDrawing" xmlns:w10="urn:schemas-microsoft-com:office:word" xmlns:w="http://schemas.openxmlformats.org/wordprocessingml/2006/main" xmlns:w14="http://schemas.microsoft.com/office/word/2010/wordml" xmlns:w15="http://schemas.microsoft.com/office/word/2012/wordml" xmlns:w16cex="http://schemas.microsoft.com/office/word/2018/wordml/cex" xmlns:w16cid="http://schemas.microsoft.com/office/word/2016/wordml/cid" xmlns:w16="http://schemas.microsoft.com/office/word/2018/wordml" xmlns:w16du="http://schemas.microsoft.com/office/word/2023/wordml/word16du" xmlns:w16sdtdh="http://schemas.microsoft.com/office/word/2020/wordml/sdtdatahash" xmlns:w16sdtfl="http://schemas.microsoft.com/office/word/2024/wordml/sdtformatlock" xmlns:w16se="http://schemas.microsoft.com/office/word/2015/wordml/symex" xmlns:wpg="http://schemas.microsoft.com/office/word/2010/wordprocessingGroup" xmlns:wpi="http://schemas.microsoft.com/office/word/2010/wordprocessingInk" xmlns:wne="http://schemas.microsoft.com/office/word/2006/wordml" xmlns:wps="http://schemas.microsoft.com/office/word/2010/wordprocessingShape" mc:Ignorable="w14 w15 w16se w16cid w16 w16cex w16sdtdh w16sdtfl w16du wp14">
+<w:numbering xmlns:wpc="http://schemas.microsoft.com/office/word/2010/wordprocessingCanvas" xmlns:cx="http://schemas.microsoft.com/office/drawing/2014/chartex" xmlns:cx1="http://schemas.microsoft.com/office/drawing/2015/9/8/chartex" xmlns:cx2="http://schemas.microsoft.com/office/drawing/2015/10/21/chartex" xmlns:cx3="http://schemas.microsoft.com/office/drawing/2016/5/9/chartex" xmlns:cx4="http://schemas.microsoft.com/office/drawing/2016/5/10/chartex" xmlns:cx5="http://schemas.microsoft.com/office/drawing/2016/5/11/chartex" xmlns:cx6="http://schemas.microsoft.com/office/drawing/2016/5/12/chartex" xmlns:cx7="http://schemas.microsoft.com/office/drawing/2016/5/13/chartex" xmlns:cx8="http://schemas.microsoft.com/office/drawing/2016/5/14/chartex" xmlns:mc="http://schemas.openxmlformats.org/markup-compatibility/2006" xmlns:aink="http://schemas.microsoft.com/office/drawing/2016/ink" xmlns:am3d="http://schemas.microsoft.com/office/drawing/2017/model3d" xmlns:o="urn:schemas-microsoft-com:office:office" xmlns:r="http://schemas.openxmlformats.org/officeDocument/2006/relationships" xmlns:m="http://schemas.openxmlformats.org/officeDocument/2006/math" xmlns:v="urn:schemas-microsoft-com:vml" xmlns:wp14="http://schemas.microsoft.com/office/word/2010/wordprocessingDrawing" xmlns:wp="http://schemas.openxmlformats.org/drawingml/2006/wordprocessingDrawing" xmlns:w10="urn:schemas-microsoft-com:office:word" xmlns:w="http://schemas.openxmlformats.org/wordprocessingml/2006/main" xmlns:w14="http://schemas.microsoft.com/office/word/2010/wordml" xmlns:w15="http://schemas.microsoft.com/office/word/2012/wordml" xmlns:w16cex="http://schemas.microsoft.com/office/word/2018/wordml/cex" xmlns:w16cid="http://schemas.microsoft.com/office/word/2016/wordml/cid" xmlns:w16="http://schemas.microsoft.com/office/word/2018/wordml" xmlns:w16sdtdh="http://schemas.microsoft.com/office/word/2020/wordml/sdtdatahash" xmlns:w16se="http://schemas.microsoft.com/office/word/2015/wordml/symex" xmlns:wpg="http://schemas.microsoft.com/office/word/2010/wordprocessingGroup" xmlns:wpi="http://schemas.microsoft.com/office/word/2010/wordprocessingInk" xmlns:wne="http://schemas.microsoft.com/office/word/2006/wordml" xmlns:wps="http://schemas.microsoft.com/office/word/2010/wordprocessingShape" mc:Ignorable="w14 w15 w16se w16cid w16 w16cex w16sdtdh wp14">
   <w:abstractNum w:abstractNumId="0" w15:restartNumberingAfterBreak="0">
     <w:nsid w:val="31402CD9"/>
     <w:multiLevelType w:val="hybridMultilevel"/>
@@ -4949,23 +5090,23 @@
       </w:rPr>
     </w:lvl>
   </w:abstractNum>
-  <w:num w:numId="1" w16cid:durableId="537205703">
+  <w:num w:numId="1">
     <w:abstractNumId w:val="0"/>
   </w:num>
-  <w:num w:numId="2" w16cid:durableId="1611663263">
+  <w:num w:numId="2">
     <w:abstractNumId w:val="1"/>
   </w:num>
-  <w:num w:numId="3" w16cid:durableId="732848327">
+  <w:num w:numId="3">
     <w:abstractNumId w:val="3"/>
   </w:num>
-  <w:num w:numId="4" w16cid:durableId="909266337">
+  <w:num w:numId="4">
     <w:abstractNumId w:val="2"/>
   </w:num>
 </w:numbering>
 </file>
 
 <file path=word/styles.xml><?xml version="1.0" encoding="utf-8"?>
-<w:styles xmlns:mc="http://schemas.openxmlformats.org/markup-compatibility/2006" xmlns:r="http://schemas.openxmlformats.org/officeDocument/2006/relationships" xmlns:w="http://schemas.openxmlformats.org/wordprocessingml/2006/main" xmlns:w14="http://schemas.microsoft.com/office/word/2010/wordml" xmlns:w15="http://schemas.microsoft.com/office/word/2012/wordml" xmlns:w16cex="http://schemas.microsoft.com/office/word/2018/wordml/cex" xmlns:w16cid="http://schemas.microsoft.com/office/word/2016/wordml/cid" xmlns:w16="http://schemas.microsoft.com/office/word/2018/wordml" xmlns:w16du="http://schemas.microsoft.com/office/word/2023/wordml/word16du" xmlns:w16sdtdh="http://schemas.microsoft.com/office/word/2020/wordml/sdtdatahash" xmlns:w16sdtfl="http://schemas.microsoft.com/office/word/2024/wordml/sdtformatlock" xmlns:w16se="http://schemas.microsoft.com/office/word/2015/wordml/symex" mc:Ignorable="w14 w15 w16se w16cid w16 w16cex w16sdtdh w16sdtfl w16du">
+<w:styles xmlns:mc="http://schemas.openxmlformats.org/markup-compatibility/2006" xmlns:r="http://schemas.openxmlformats.org/officeDocument/2006/relationships" xmlns:w="http://schemas.openxmlformats.org/wordprocessingml/2006/main" xmlns:w14="http://schemas.microsoft.com/office/word/2010/wordml" xmlns:w15="http://schemas.microsoft.com/office/word/2012/wordml" xmlns:w16cex="http://schemas.microsoft.com/office/word/2018/wordml/cex" xmlns:w16cid="http://schemas.microsoft.com/office/word/2016/wordml/cid" xmlns:w16="http://schemas.microsoft.com/office/word/2018/wordml" xmlns:w16sdtdh="http://schemas.microsoft.com/office/word/2020/wordml/sdtdatahash" xmlns:w16se="http://schemas.microsoft.com/office/word/2015/wordml/symex" mc:Ignorable="w14 w15 w16se w16cid w16 w16cex w16sdtdh">
   <w:docDefaults>
     <w:rPrDefault>
       <w:rPr>

</xml_diff>

<commit_message>
ej3 finalizado & update memoria
</commit_message>
<xml_diff>
--- a/memoria-rmd.docx
+++ b/memoria-rmd.docx
@@ -3239,7 +3239,7 @@
               </mc:Choice>
               <mc:Fallback>
                 <w:pict>
-                  <v:group w14:anchorId="3E9AD95A" id="Grupo 26" o:spid="_x0000_s1026" style="position:absolute;margin-left:0;margin-top:0;width:168pt;height:718.55pt;z-index:-251657216;mso-height-percent:950;mso-left-percent:40;mso-position-horizontal-relative:page;mso-position-vertical:center;mso-position-vertical-relative:page;mso-height-percent:950;mso-left-percent:40" coordsize="21336,91257" o:gfxdata="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">
+                  <v:group w14:anchorId="75048946" id="Grupo 26" o:spid="_x0000_s1026" style="position:absolute;margin-left:0;margin-top:0;width:168pt;height:718.55pt;z-index:-251657216;mso-height-percent:950;mso-left-percent:40;mso-position-horizontal-relative:page;mso-position-vertical:center;mso-position-vertical-relative:page;mso-height-percent:950;mso-left-percent:40" coordsize="21336,91257" o:gfxdata="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">
                     <v:rect id="Rectángulo 3" o:spid="_x0000_s1027" style="position:absolute;width:1945;height:91257;visibility:visible;mso-wrap-style:square;v-text-anchor:middle" o:gfxdata="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" filled="f" stroked="f" strokeweight="1pt"/>
                     <v:group id="Grupo 5" o:spid="_x0000_s1028" style="position:absolute;left:762;top:42100;width:20574;height:49103" coordorigin="806,42118" coordsize="13062,31210" o:gfxdata="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">
                       <v:group id="Grupo 6" o:spid="_x0000_s1029" style="position:absolute;left:1410;top:42118;width:10478;height:31210" coordorigin="1410,42118" coordsize="10477,31210" o:gfxdata="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">
@@ -3722,9 +3722,13 @@
     <w:sdt>
       <w:sdtPr>
         <w:rPr>
+          <w:rFonts w:asciiTheme="minorHAnsi" w:eastAsiaTheme="minorHAnsi" w:hAnsiTheme="minorHAnsi" w:cstheme="minorBidi"/>
           <w:color w:val="0F9ED5" w:themeColor="accent4"/>
+          <w:kern w:val="2"/>
           <w:sz w:val="60"/>
           <w:szCs w:val="60"/>
+          <w:lang w:eastAsia="en-US"/>
+          <w14:ligatures w14:val="standardContextual"/>
         </w:rPr>
         <w:id w:val="148182519"/>
         <w:docPartObj>
@@ -3734,15 +3738,11 @@
       </w:sdtPr>
       <w:sdtEndPr>
         <w:rPr>
-          <w:rFonts w:asciiTheme="minorHAnsi" w:eastAsiaTheme="minorHAnsi" w:hAnsiTheme="minorHAnsi" w:cstheme="minorBidi"/>
           <w:b/>
           <w:bCs/>
           <w:color w:val="auto"/>
-          <w:kern w:val="2"/>
           <w:sz w:val="24"/>
           <w:szCs w:val="24"/>
-          <w:lang w:eastAsia="en-US"/>
-          <w14:ligatures w14:val="standardContextual"/>
         </w:rPr>
       </w:sdtEndPr>
       <w:sdtContent>
@@ -3777,107 +3777,76 @@
         <w:p>
           <w:pPr>
             <w:pStyle w:val="TDC1"/>
-            <w:tabs>
-              <w:tab w:val="right" w:leader="dot" w:pos="8494"/>
-            </w:tabs>
             <w:rPr>
-              <w:rStyle w:val="nfasissutil"/>
-              <w:sz w:val="28"/>
-              <w:szCs w:val="28"/>
+              <w:rFonts w:eastAsiaTheme="minorEastAsia"/>
+              <w:lang w:eastAsia="es-ES"/>
             </w:rPr>
           </w:pPr>
           <w:r>
             <w:rPr>
               <w:rStyle w:val="nfasissutil"/>
-              <w:sz w:val="28"/>
-              <w:szCs w:val="28"/>
             </w:rPr>
             <w:fldChar w:fldCharType="begin"/>
           </w:r>
           <w:r>
             <w:rPr>
               <w:rStyle w:val="nfasissutil"/>
-              <w:sz w:val="28"/>
-              <w:szCs w:val="28"/>
             </w:rPr>
             <w:instrText xml:space="preserve"> TOC \o "1-3" \h \z \u </w:instrText>
           </w:r>
           <w:r>
             <w:rPr>
               <w:rStyle w:val="nfasissutil"/>
-              <w:sz w:val="28"/>
-              <w:szCs w:val="28"/>
             </w:rPr>
             <w:fldChar w:fldCharType="separate"/>
           </w:r>
-          <w:hyperlink w:anchor="_Toc190883242" w:history="1">
+          <w:hyperlink w:anchor="_Toc190934546" w:history="1">
             <w:r>
               <w:rPr>
-                <w:rStyle w:val="nfasissutil"/>
-                <w:sz w:val="28"/>
-                <w:szCs w:val="28"/>
+                <w:rStyle w:val="Hipervnculo"/>
+                <w:i/>
+                <w:iCs/>
               </w:rPr>
               <w:t>20250207 – Instalación Node.js y concepto módulos</w:t>
             </w:r>
             <w:r>
               <w:rPr>
-                <w:rStyle w:val="nfasissutil"/>
                 <w:webHidden/>
-                <w:sz w:val="28"/>
-                <w:szCs w:val="28"/>
               </w:rPr>
               <w:tab/>
             </w:r>
             <w:r>
               <w:rPr>
-                <w:rStyle w:val="nfasissutil"/>
                 <w:webHidden/>
-                <w:sz w:val="28"/>
-                <w:szCs w:val="28"/>
               </w:rPr>
               <w:fldChar w:fldCharType="begin"/>
             </w:r>
             <w:r>
               <w:rPr>
-                <w:rStyle w:val="nfasissutil"/>
                 <w:webHidden/>
-                <w:sz w:val="28"/>
-                <w:szCs w:val="28"/>
               </w:rPr>
-              <w:instrText xml:space="preserve"> PAGEREF _Toc190883242 \h </w:instrText>
+              <w:instrText xml:space="preserve"> PAGEREF _Toc190934546 \h </w:instrText>
             </w:r>
             <w:r>
               <w:rPr>
-                <w:rStyle w:val="nfasissutil"/>
                 <w:webHidden/>
-                <w:sz w:val="28"/>
-                <w:szCs w:val="28"/>
               </w:rPr>
             </w:r>
             <w:r>
               <w:rPr>
-                <w:rStyle w:val="nfasissutil"/>
                 <w:webHidden/>
-                <w:sz w:val="28"/>
-                <w:szCs w:val="28"/>
               </w:rPr>
               <w:fldChar w:fldCharType="separate"/>
             </w:r>
             <w:r>
               <w:rPr>
-                <w:rStyle w:val="nfasissutil"/>
                 <w:webHidden/>
-                <w:sz w:val="28"/>
-                <w:szCs w:val="28"/>
               </w:rPr>
-              <w:t>0</w:t>
+              <w:t>1</w:t>
             </w:r>
             <w:r>
               <w:rPr>
-                <w:rStyle w:val="nfasissutil"/>
                 <w:webHidden/>
-                <w:sz w:val="28"/>
-                <w:szCs w:val="28"/>
               </w:rPr>
               <w:fldChar w:fldCharType="end"/>
             </w:r>
@@ -3886,83 +3855,58 @@
         <w:p>
           <w:pPr>
             <w:pStyle w:val="TDC1"/>
-            <w:tabs>
-              <w:tab w:val="right" w:leader="dot" w:pos="8494"/>
-            </w:tabs>
             <w:rPr>
-              <w:rStyle w:val="nfasissutil"/>
-              <w:sz w:val="28"/>
-              <w:szCs w:val="28"/>
+              <w:rFonts w:eastAsiaTheme="minorEastAsia"/>
+              <w:lang w:eastAsia="es-ES"/>
             </w:rPr>
           </w:pPr>
-          <w:hyperlink w:anchor="_Toc190883243" w:history="1">
+          <w:hyperlink w:anchor="_Toc190934547" w:history="1">
             <w:r>
               <w:rPr>
-                <w:rStyle w:val="nfasissutil"/>
-                <w:sz w:val="28"/>
-                <w:szCs w:val="28"/>
+                <w:rStyle w:val="Hipervnculo"/>
+                <w:i/>
+                <w:iCs/>
               </w:rPr>
               <w:t>20250210 – Curso Node.js</w:t>
             </w:r>
             <w:r>
               <w:rPr>
-                <w:rStyle w:val="nfasissutil"/>
                 <w:webHidden/>
-                <w:sz w:val="28"/>
-                <w:szCs w:val="28"/>
               </w:rPr>
               <w:tab/>
             </w:r>
             <w:r>
               <w:rPr>
-                <w:rStyle w:val="nfasissutil"/>
                 <w:webHidden/>
-                <w:sz w:val="28"/>
-                <w:szCs w:val="28"/>
               </w:rPr>
               <w:fldChar w:fldCharType="begin"/>
             </w:r>
             <w:r>
               <w:rPr>
-                <w:rStyle w:val="nfasissutil"/>
                 <w:webHidden/>
-                <w:sz w:val="28"/>
-                <w:szCs w:val="28"/>
               </w:rPr>
-              <w:instrText xml:space="preserve"> PAGEREF _Toc190883243 \h </w:instrText>
+              <w:instrText xml:space="preserve"> PAGEREF _Toc190934547 \h </w:instrText>
             </w:r>
             <w:r>
               <w:rPr>
-                <w:rStyle w:val="nfasissutil"/>
                 <w:webHidden/>
-                <w:sz w:val="28"/>
-                <w:szCs w:val="28"/>
               </w:rPr>
             </w:r>
             <w:r>
               <w:rPr>
-                <w:rStyle w:val="nfasissutil"/>
                 <w:webHidden/>
-                <w:sz w:val="28"/>
-                <w:szCs w:val="28"/>
               </w:rPr>
               <w:fldChar w:fldCharType="separate"/>
             </w:r>
             <w:r>
               <w:rPr>
-                <w:rStyle w:val="nfasissutil"/>
                 <w:webHidden/>
-                <w:sz w:val="28"/>
-                <w:szCs w:val="28"/>
               </w:rPr>
-              <w:t>0</w:t>
+              <w:t>1</w:t>
             </w:r>
             <w:r>
               <w:rPr>
-                <w:rStyle w:val="nfasissutil"/>
                 <w:webHidden/>
-                <w:sz w:val="28"/>
-                <w:szCs w:val="28"/>
               </w:rPr>
               <w:fldChar w:fldCharType="end"/>
             </w:r>
@@ -3971,83 +3915,58 @@
         <w:p>
           <w:pPr>
             <w:pStyle w:val="TDC1"/>
-            <w:tabs>
-              <w:tab w:val="right" w:leader="dot" w:pos="8494"/>
-            </w:tabs>
             <w:rPr>
-              <w:rStyle w:val="nfasissutil"/>
-              <w:sz w:val="28"/>
-              <w:szCs w:val="28"/>
+              <w:rFonts w:eastAsiaTheme="minorEastAsia"/>
+              <w:lang w:eastAsia="es-ES"/>
             </w:rPr>
           </w:pPr>
-          <w:hyperlink w:anchor="_Toc190883244" w:history="1">
+          <w:hyperlink w:anchor="_Toc190934548" w:history="1">
             <w:r>
               <w:rPr>
-                <w:rStyle w:val="nfasissutil"/>
-                <w:sz w:val="28"/>
-                <w:szCs w:val="28"/>
+                <w:rStyle w:val="Hipervnculo"/>
+                <w:i/>
+                <w:iCs/>
               </w:rPr>
               <w:t>20250212 - Git Visual Studio y Ejercicio1</w:t>
             </w:r>
             <w:r>
               <w:rPr>
-                <w:rStyle w:val="nfasissutil"/>
                 <w:webHidden/>
-                <w:sz w:val="28"/>
-                <w:szCs w:val="28"/>
               </w:rPr>
               <w:tab/>
             </w:r>
             <w:r>
               <w:rPr>
-                <w:rStyle w:val="nfasissutil"/>
                 <w:webHidden/>
-                <w:sz w:val="28"/>
-                <w:szCs w:val="28"/>
               </w:rPr>
               <w:fldChar w:fldCharType="begin"/>
             </w:r>
             <w:r>
               <w:rPr>
-                <w:rStyle w:val="nfasissutil"/>
                 <w:webHidden/>
-                <w:sz w:val="28"/>
-                <w:szCs w:val="28"/>
               </w:rPr>
-              <w:instrText xml:space="preserve"> PAGEREF _Toc190883244 \h </w:instrText>
+              <w:instrText xml:space="preserve"> PAGEREF _Toc190934548 \h </w:instrText>
             </w:r>
             <w:r>
               <w:rPr>
-                <w:rStyle w:val="nfasissutil"/>
                 <w:webHidden/>
-                <w:sz w:val="28"/>
-                <w:szCs w:val="28"/>
               </w:rPr>
             </w:r>
             <w:r>
               <w:rPr>
-                <w:rStyle w:val="nfasissutil"/>
                 <w:webHidden/>
-                <w:sz w:val="28"/>
-                <w:szCs w:val="28"/>
               </w:rPr>
               <w:fldChar w:fldCharType="separate"/>
             </w:r>
             <w:r>
               <w:rPr>
-                <w:rStyle w:val="nfasissutil"/>
                 <w:webHidden/>
-                <w:sz w:val="28"/>
-                <w:szCs w:val="28"/>
               </w:rPr>
-              <w:t>2</w:t>
+              <w:t>3</w:t>
             </w:r>
             <w:r>
               <w:rPr>
-                <w:rStyle w:val="nfasissutil"/>
                 <w:webHidden/>
-                <w:sz w:val="28"/>
-                <w:szCs w:val="28"/>
               </w:rPr>
               <w:fldChar w:fldCharType="end"/>
             </w:r>
@@ -4056,83 +3975,58 @@
         <w:p>
           <w:pPr>
             <w:pStyle w:val="TDC1"/>
-            <w:tabs>
-              <w:tab w:val="right" w:leader="dot" w:pos="8494"/>
-            </w:tabs>
             <w:rPr>
-              <w:rStyle w:val="nfasissutil"/>
-              <w:sz w:val="28"/>
-              <w:szCs w:val="28"/>
+              <w:rFonts w:eastAsiaTheme="minorEastAsia"/>
+              <w:lang w:eastAsia="es-ES"/>
             </w:rPr>
           </w:pPr>
-          <w:hyperlink w:anchor="_Toc190883245" w:history="1">
+          <w:hyperlink w:anchor="_Toc190934549" w:history="1">
             <w:r>
               <w:rPr>
-                <w:rStyle w:val="nfasissutil"/>
-                <w:sz w:val="28"/>
-                <w:szCs w:val="28"/>
+                <w:rStyle w:val="Hipervnculo"/>
+                <w:i/>
+                <w:iCs/>
               </w:rPr>
               <w:t>20250213 – Ejercicio1</w:t>
             </w:r>
             <w:r>
               <w:rPr>
-                <w:rStyle w:val="nfasissutil"/>
                 <w:webHidden/>
-                <w:sz w:val="28"/>
-                <w:szCs w:val="28"/>
               </w:rPr>
               <w:tab/>
             </w:r>
             <w:r>
               <w:rPr>
-                <w:rStyle w:val="nfasissutil"/>
                 <w:webHidden/>
-                <w:sz w:val="28"/>
-                <w:szCs w:val="28"/>
               </w:rPr>
               <w:fldChar w:fldCharType="begin"/>
             </w:r>
             <w:r>
               <w:rPr>
-                <w:rStyle w:val="nfasissutil"/>
                 <w:webHidden/>
-                <w:sz w:val="28"/>
-                <w:szCs w:val="28"/>
               </w:rPr>
-              <w:instrText xml:space="preserve"> PAGEREF _Toc190883245 \h </w:instrText>
+              <w:instrText xml:space="preserve"> PAGEREF _Toc190934549 \h </w:instrText>
             </w:r>
             <w:r>
               <w:rPr>
-                <w:rStyle w:val="nfasissutil"/>
                 <w:webHidden/>
-                <w:sz w:val="28"/>
-                <w:szCs w:val="28"/>
               </w:rPr>
             </w:r>
             <w:r>
               <w:rPr>
-                <w:rStyle w:val="nfasissutil"/>
                 <w:webHidden/>
-                <w:sz w:val="28"/>
-                <w:szCs w:val="28"/>
               </w:rPr>
               <w:fldChar w:fldCharType="separate"/>
             </w:r>
             <w:r>
               <w:rPr>
-                <w:rStyle w:val="nfasissutil"/>
                 <w:webHidden/>
-                <w:sz w:val="28"/>
-                <w:szCs w:val="28"/>
               </w:rPr>
-              <w:t>2</w:t>
+              <w:t>3</w:t>
             </w:r>
             <w:r>
               <w:rPr>
-                <w:rStyle w:val="nfasissutil"/>
                 <w:webHidden/>
-                <w:sz w:val="28"/>
-                <w:szCs w:val="28"/>
               </w:rPr>
               <w:fldChar w:fldCharType="end"/>
             </w:r>
@@ -4141,83 +4035,58 @@
         <w:p>
           <w:pPr>
             <w:pStyle w:val="TDC1"/>
-            <w:tabs>
-              <w:tab w:val="right" w:leader="dot" w:pos="8494"/>
-            </w:tabs>
             <w:rPr>
-              <w:rStyle w:val="nfasissutil"/>
-              <w:sz w:val="28"/>
-              <w:szCs w:val="28"/>
+              <w:rFonts w:eastAsiaTheme="minorEastAsia"/>
+              <w:lang w:eastAsia="es-ES"/>
             </w:rPr>
           </w:pPr>
-          <w:hyperlink w:anchor="_Toc190883246" w:history="1">
+          <w:hyperlink w:anchor="_Toc190934550" w:history="1">
             <w:r>
               <w:rPr>
-                <w:rStyle w:val="nfasissutil"/>
-                <w:sz w:val="28"/>
-                <w:szCs w:val="28"/>
+                <w:rStyle w:val="Hipervnculo"/>
+                <w:i/>
+                <w:iCs/>
               </w:rPr>
               <w:t>20250214 – Ejercicio2 y Inicio React</w:t>
             </w:r>
             <w:r>
               <w:rPr>
-                <w:rStyle w:val="nfasissutil"/>
                 <w:webHidden/>
-                <w:sz w:val="28"/>
-                <w:szCs w:val="28"/>
               </w:rPr>
               <w:tab/>
             </w:r>
             <w:r>
               <w:rPr>
-                <w:rStyle w:val="nfasissutil"/>
                 <w:webHidden/>
-                <w:sz w:val="28"/>
-                <w:szCs w:val="28"/>
               </w:rPr>
               <w:fldChar w:fldCharType="begin"/>
             </w:r>
             <w:r>
               <w:rPr>
-                <w:rStyle w:val="nfasissutil"/>
                 <w:webHidden/>
-                <w:sz w:val="28"/>
-                <w:szCs w:val="28"/>
               </w:rPr>
-              <w:instrText xml:space="preserve"> PAGEREF _Toc190883246 \h </w:instrText>
+              <w:instrText xml:space="preserve"> PAGEREF _Toc190934550 \h </w:instrText>
             </w:r>
             <w:r>
               <w:rPr>
-                <w:rStyle w:val="nfasissutil"/>
                 <w:webHidden/>
-                <w:sz w:val="28"/>
-                <w:szCs w:val="28"/>
               </w:rPr>
             </w:r>
             <w:r>
               <w:rPr>
-                <w:rStyle w:val="nfasissutil"/>
                 <w:webHidden/>
-                <w:sz w:val="28"/>
-                <w:szCs w:val="28"/>
               </w:rPr>
               <w:fldChar w:fldCharType="separate"/>
             </w:r>
             <w:r>
               <w:rPr>
-                <w:rStyle w:val="nfasissutil"/>
                 <w:webHidden/>
-                <w:sz w:val="28"/>
-                <w:szCs w:val="28"/>
               </w:rPr>
-              <w:t>2</w:t>
+              <w:t>3</w:t>
             </w:r>
             <w:r>
               <w:rPr>
-                <w:rStyle w:val="nfasissutil"/>
                 <w:webHidden/>
-                <w:sz w:val="28"/>
-                <w:szCs w:val="28"/>
               </w:rPr>
               <w:fldChar w:fldCharType="end"/>
             </w:r>
@@ -4226,83 +4095,58 @@
         <w:p>
           <w:pPr>
             <w:pStyle w:val="TDC1"/>
-            <w:tabs>
-              <w:tab w:val="right" w:leader="dot" w:pos="8494"/>
-            </w:tabs>
             <w:rPr>
-              <w:rStyle w:val="nfasissutil"/>
-              <w:sz w:val="28"/>
-              <w:szCs w:val="28"/>
+              <w:rFonts w:eastAsiaTheme="minorEastAsia"/>
+              <w:lang w:eastAsia="es-ES"/>
             </w:rPr>
           </w:pPr>
-          <w:hyperlink w:anchor="_Toc190883247" w:history="1">
+          <w:hyperlink w:anchor="_Toc190934551" w:history="1">
             <w:r>
               <w:rPr>
-                <w:rStyle w:val="nfasissutil"/>
-                <w:sz w:val="28"/>
-                <w:szCs w:val="28"/>
+                <w:rStyle w:val="Hipervnculo"/>
+                <w:i/>
+                <w:iCs/>
               </w:rPr>
               <w:t>20250217 – Ejercicio 2 y inicio JSX</w:t>
             </w:r>
             <w:r>
               <w:rPr>
-                <w:rStyle w:val="nfasissutil"/>
                 <w:webHidden/>
-                <w:sz w:val="28"/>
-                <w:szCs w:val="28"/>
               </w:rPr>
               <w:tab/>
             </w:r>
             <w:r>
               <w:rPr>
-                <w:rStyle w:val="nfasissutil"/>
                 <w:webHidden/>
-                <w:sz w:val="28"/>
-                <w:szCs w:val="28"/>
               </w:rPr>
               <w:fldChar w:fldCharType="begin"/>
             </w:r>
             <w:r>
               <w:rPr>
-                <w:rStyle w:val="nfasissutil"/>
                 <w:webHidden/>
-                <w:sz w:val="28"/>
-                <w:szCs w:val="28"/>
               </w:rPr>
-              <w:instrText xml:space="preserve"> PAGEREF _Toc190883247 \h </w:instrText>
+              <w:instrText xml:space="preserve"> PAGEREF _Toc190934551 \h </w:instrText>
             </w:r>
             <w:r>
               <w:rPr>
-                <w:rStyle w:val="nfasissutil"/>
                 <w:webHidden/>
-                <w:sz w:val="28"/>
-                <w:szCs w:val="28"/>
               </w:rPr>
             </w:r>
             <w:r>
               <w:rPr>
-                <w:rStyle w:val="nfasissutil"/>
                 <w:webHidden/>
-                <w:sz w:val="28"/>
-                <w:szCs w:val="28"/>
               </w:rPr>
               <w:fldChar w:fldCharType="separate"/>
             </w:r>
             <w:r>
               <w:rPr>
-                <w:rStyle w:val="nfasissutil"/>
                 <w:webHidden/>
-                <w:sz w:val="28"/>
-                <w:szCs w:val="28"/>
               </w:rPr>
-              <w:t>3</w:t>
+              <w:t>4</w:t>
             </w:r>
             <w:r>
               <w:rPr>
-                <w:rStyle w:val="nfasissutil"/>
                 <w:webHidden/>
-                <w:sz w:val="28"/>
-                <w:szCs w:val="28"/>
               </w:rPr>
               <w:fldChar w:fldCharType="end"/>
             </w:r>
@@ -4311,83 +4155,118 @@
         <w:p>
           <w:pPr>
             <w:pStyle w:val="TDC1"/>
-            <w:tabs>
-              <w:tab w:val="right" w:leader="dot" w:pos="8494"/>
-            </w:tabs>
             <w:rPr>
-              <w:rStyle w:val="nfasissutil"/>
-              <w:sz w:val="28"/>
-              <w:szCs w:val="28"/>
+              <w:rFonts w:eastAsiaTheme="minorEastAsia"/>
+              <w:lang w:eastAsia="es-ES"/>
             </w:rPr>
           </w:pPr>
-          <w:hyperlink w:anchor="_Toc190883248" w:history="1">
+          <w:hyperlink w:anchor="_Toc190934552" w:history="1">
             <w:r>
               <w:rPr>
-                <w:rStyle w:val="nfasissutil"/>
-                <w:sz w:val="28"/>
-                <w:szCs w:val="28"/>
+                <w:rStyle w:val="Hipervnculo"/>
+                <w:i/>
+                <w:iCs/>
               </w:rPr>
               <w:t>20250219 – Ejercicio 2</w:t>
             </w:r>
             <w:r>
               <w:rPr>
-                <w:rStyle w:val="nfasissutil"/>
                 <w:webHidden/>
-                <w:sz w:val="28"/>
-                <w:szCs w:val="28"/>
               </w:rPr>
               <w:tab/>
             </w:r>
             <w:r>
               <w:rPr>
-                <w:rStyle w:val="nfasissutil"/>
                 <w:webHidden/>
-                <w:sz w:val="28"/>
-                <w:szCs w:val="28"/>
               </w:rPr>
               <w:fldChar w:fldCharType="begin"/>
             </w:r>
             <w:r>
               <w:rPr>
-                <w:rStyle w:val="nfasissutil"/>
                 <w:webHidden/>
-                <w:sz w:val="28"/>
-                <w:szCs w:val="28"/>
               </w:rPr>
-              <w:instrText xml:space="preserve"> PAGEREF _Toc190883248 \h </w:instrText>
+              <w:instrText xml:space="preserve"> PAGEREF _Toc190934552 \h </w:instrText>
             </w:r>
             <w:r>
               <w:rPr>
-                <w:rStyle w:val="nfasissutil"/>
                 <w:webHidden/>
-                <w:sz w:val="28"/>
-                <w:szCs w:val="28"/>
               </w:rPr>
             </w:r>
             <w:r>
               <w:rPr>
-                <w:rStyle w:val="nfasissutil"/>
                 <w:webHidden/>
-                <w:sz w:val="28"/>
-                <w:szCs w:val="28"/>
               </w:rPr>
               <w:fldChar w:fldCharType="separate"/>
             </w:r>
             <w:r>
               <w:rPr>
-                <w:rStyle w:val="nfasissutil"/>
                 <w:webHidden/>
-                <w:sz w:val="28"/>
-                <w:szCs w:val="28"/>
               </w:rPr>
-              <w:t>4</w:t>
+              <w:t>5</w:t>
             </w:r>
             <w:r>
               <w:rPr>
-                <w:rStyle w:val="nfasissutil"/>
                 <w:webHidden/>
-                <w:sz w:val="28"/>
-                <w:szCs w:val="28"/>
+              </w:rPr>
+              <w:fldChar w:fldCharType="end"/>
+            </w:r>
+          </w:hyperlink>
+        </w:p>
+        <w:p>
+          <w:pPr>
+            <w:pStyle w:val="TDC1"/>
+            <w:rPr>
+              <w:rFonts w:eastAsiaTheme="minorEastAsia"/>
+              <w:lang w:eastAsia="es-ES"/>
+            </w:rPr>
+          </w:pPr>
+          <w:hyperlink w:anchor="_Toc190934553" w:history="1">
+            <w:r>
+              <w:rPr>
+                <w:rStyle w:val="Hipervnculo"/>
+                <w:i/>
+                <w:iCs/>
+              </w:rPr>
+              <w:t>20250220 – Ejercicio 3</w:t>
+            </w:r>
+            <w:r>
+              <w:rPr>
+                <w:webHidden/>
+              </w:rPr>
+              <w:tab/>
+            </w:r>
+            <w:r>
+              <w:rPr>
+                <w:webHidden/>
+              </w:rPr>
+              <w:fldChar w:fldCharType="begin"/>
+            </w:r>
+            <w:r>
+              <w:rPr>
+                <w:webHidden/>
+              </w:rPr>
+              <w:instrText xml:space="preserve"> PAGEREF _Toc190934553 \h </w:instrText>
+            </w:r>
+            <w:r>
+              <w:rPr>
+                <w:webHidden/>
+              </w:rPr>
+            </w:r>
+            <w:r>
+              <w:rPr>
+                <w:webHidden/>
+              </w:rPr>
+              <w:fldChar w:fldCharType="separate"/>
+            </w:r>
+            <w:r>
+              <w:rPr>
+                <w:webHidden/>
+              </w:rPr>
+              <w:t>6</w:t>
+            </w:r>
+            <w:r>
+              <w:rPr>
+                <w:webHidden/>
               </w:rPr>
               <w:fldChar w:fldCharType="end"/>
             </w:r>
@@ -4414,7 +4293,6 @@
           <w:szCs w:val="40"/>
         </w:rPr>
       </w:pPr>
-      <w:bookmarkStart w:id="0" w:name="_Toc190883242"/>
       <w:r>
         <w:br w:type="page"/>
       </w:r>
@@ -4423,6 +4301,7 @@
       <w:pPr>
         <w:pStyle w:val="Ttulo1"/>
       </w:pPr>
+      <w:bookmarkStart w:id="0" w:name="_Toc190934546"/>
       <w:r>
         <w:lastRenderedPageBreak/>
         <w:t>20250207 – Instalación Node.js y concepto módulos</w:t>
@@ -4468,7 +4347,7 @@
       <w:pPr>
         <w:pStyle w:val="Ttulo1"/>
       </w:pPr>
-      <w:bookmarkStart w:id="1" w:name="_Toc190883243"/>
+      <w:bookmarkStart w:id="1" w:name="_Toc190934547"/>
       <w:r>
         <w:t>20250210 – Curso Node.js</w:t>
       </w:r>
@@ -4902,7 +4781,7 @@
       <w:pPr>
         <w:pStyle w:val="Ttulo1"/>
       </w:pPr>
-      <w:bookmarkStart w:id="2" w:name="_Toc190883244"/>
+      <w:bookmarkStart w:id="2" w:name="_Toc190934548"/>
       <w:r>
         <w:lastRenderedPageBreak/>
         <w:t>20250212</w:t>
@@ -5144,7 +5023,7 @@
       <w:pPr>
         <w:pStyle w:val="Ttulo1"/>
       </w:pPr>
-      <w:bookmarkStart w:id="3" w:name="_Toc190883245"/>
+      <w:bookmarkStart w:id="3" w:name="_Toc190934549"/>
       <w:r>
         <w:t>20250213</w:t>
       </w:r>
@@ -5288,7 +5167,7 @@
       <w:pPr>
         <w:pStyle w:val="Ttulo1"/>
       </w:pPr>
-      <w:bookmarkStart w:id="4" w:name="_Toc190883246"/>
+      <w:bookmarkStart w:id="4" w:name="_Toc190934550"/>
       <w:r>
         <w:t>20250214 – Ejercicio2</w:t>
       </w:r>
@@ -5436,7 +5315,7 @@
       <w:pPr>
         <w:pStyle w:val="Ttulo1"/>
       </w:pPr>
-      <w:bookmarkStart w:id="5" w:name="_Toc190883247"/>
+      <w:bookmarkStart w:id="5" w:name="_Toc190934551"/>
       <w:r>
         <w:t>20250217 – Ejercicio 2</w:t>
       </w:r>
@@ -5599,7 +5478,7 @@
       <w:pPr>
         <w:pStyle w:val="Ttulo1"/>
       </w:pPr>
-      <w:bookmarkStart w:id="6" w:name="_Toc190883248"/>
+      <w:bookmarkStart w:id="6" w:name="_Toc190934552"/>
       <w:r>
         <w:lastRenderedPageBreak/>
         <w:t>20250219 – Ejercicio 2</w:t>
@@ -5617,6 +5496,9 @@
         <w:t xml:space="preserve"> </w:t>
       </w:r>
       <w:r>
+        <w:rPr>
+          <w:noProof/>
+        </w:rPr>
         <w:drawing>
           <wp:inline distT="0" distB="0" distL="0" distR="0" wp14:anchorId="6A498328" wp14:editId="3C186EED">
             <wp:extent cx="5400040" cy="4676775"/>
@@ -5735,12 +5617,15 @@
           </mc:Choice>
           <mc:Fallback>
             <w:pict>
-              <v:rect w14:anchorId="139BE1E5" id="Rectángulo 28" o:spid="_x0000_s1026" style="position:absolute;margin-left:86.5pt;margin-top:23.7pt;width:43.9pt;height:8.85pt;z-index:251664384;visibility:visible;mso-wrap-style:square;mso-wrap-distance-left:9pt;mso-wrap-distance-top:0;mso-wrap-distance-right:9pt;mso-wrap-distance-bottom:0;mso-position-horizontal:absolute;mso-position-horizontal-relative:text;mso-position-vertical:absolute;mso-position-vertical-relative:text;v-text-anchor:middle" o:gfxdata="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" filled="f" strokecolor="yellow" strokeweight="1pt"/>
+              <v:rect w14:anchorId="2FBB9CAD" id="Rectángulo 28" o:spid="_x0000_s1026" style="position:absolute;margin-left:86.5pt;margin-top:23.7pt;width:43.9pt;height:8.85pt;z-index:251664384;visibility:visible;mso-wrap-style:square;mso-wrap-distance-left:9pt;mso-wrap-distance-top:0;mso-wrap-distance-right:9pt;mso-wrap-distance-bottom:0;mso-position-horizontal:absolute;mso-position-horizontal-relative:text;mso-position-vertical:absolute;mso-position-vertical-relative:text;v-text-anchor:middle" o:gfxdata="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" filled="f" strokecolor="yellow" strokeweight="1pt"/>
             </w:pict>
           </mc:Fallback>
         </mc:AlternateContent>
       </w:r>
       <w:r>
+        <w:rPr>
+          <w:noProof/>
+        </w:rPr>
         <w:drawing>
           <wp:inline distT="0" distB="0" distL="0" distR="0" wp14:anchorId="3AE0779D" wp14:editId="31947810">
             <wp:extent cx="5400040" cy="562610"/>
@@ -5780,6 +5665,9 @@
     </w:p>
     <w:p>
       <w:r>
+        <w:rPr>
+          <w:noProof/>
+        </w:rPr>
         <w:lastRenderedPageBreak/>
         <w:drawing>
           <wp:inline distT="0" distB="0" distL="0" distR="0" wp14:anchorId="66CB0387" wp14:editId="3830D070">
@@ -5818,8 +5706,17 @@
         </w:drawing>
       </w:r>
     </w:p>
+    <w:p/>
     <w:p>
       <w:r>
+        <w:t>Funcionamiento:</w:t>
+      </w:r>
+    </w:p>
+    <w:p>
+      <w:r>
+        <w:rPr>
+          <w:noProof/>
+        </w:rPr>
         <w:drawing>
           <wp:inline distT="0" distB="0" distL="0" distR="0" wp14:anchorId="5F85629F" wp14:editId="677C43E3">
             <wp:extent cx="5400040" cy="1546225"/>
@@ -5860,12 +5757,210 @@
     <w:p/>
     <w:p>
       <w:r>
-        <w:t>Lectura de los enunciados de los ejercicios 4 y 5. Primer p</w:t>
+        <w:t xml:space="preserve">Lectura de los enunciados de los ejercicios </w:t>
+      </w:r>
+      <w:r>
+        <w:t>3</w:t>
+      </w:r>
+      <w:r>
+        <w:t xml:space="preserve"> y </w:t>
+      </w:r>
+      <w:r>
+        <w:t>4</w:t>
+      </w:r>
+      <w:r>
+        <w:t>. Primer p</w:t>
       </w:r>
       <w:r>
         <w:t>lanteamiento del ejercicio 4 de su posible estructuración.</w:t>
       </w:r>
     </w:p>
+    <w:p/>
+    <w:p>
+      <w:pPr>
+        <w:pStyle w:val="Ttulo1"/>
+      </w:pPr>
+      <w:bookmarkStart w:id="7" w:name="_Toc190934553"/>
+      <w:r>
+        <w:t>20250220 – Ejercicio 3</w:t>
+      </w:r>
+      <w:bookmarkEnd w:id="7"/>
+    </w:p>
+    <w:p>
+      <w:r>
+        <w:t>Algunos pequeños problemas con la sintaxis y alcance.</w:t>
+      </w:r>
+    </w:p>
+    <w:p>
+      <w:r>
+        <w:drawing>
+          <wp:inline distT="0" distB="0" distL="0" distR="0" wp14:anchorId="4ABE41D4" wp14:editId="1F56F998">
+            <wp:extent cx="5400040" cy="617855"/>
+            <wp:effectExtent l="0" t="0" r="0" b="0"/>
+            <wp:docPr id="1375127013" name="Imagen 1" descr="Texto&#10;&#10;El contenido generado por IA puede ser incorrecto."/>
+            <wp:cNvGraphicFramePr>
+              <a:graphicFrameLocks xmlns:a="http://schemas.openxmlformats.org/drawingml/2006/main" noChangeAspect="1"/>
+            </wp:cNvGraphicFramePr>
+            <a:graphic xmlns:a="http://schemas.openxmlformats.org/drawingml/2006/main">
+              <a:graphicData uri="http://schemas.openxmlformats.org/drawingml/2006/picture">
+                <pic:pic xmlns:pic="http://schemas.openxmlformats.org/drawingml/2006/picture">
+                  <pic:nvPicPr>
+                    <pic:cNvPr id="1375127013" name="Imagen 1" descr="Texto&#10;&#10;El contenido generado por IA puede ser incorrecto."/>
+                    <pic:cNvPicPr/>
+                  </pic:nvPicPr>
+                  <pic:blipFill>
+                    <a:blip r:embed="rId28"/>
+                    <a:stretch>
+                      <a:fillRect/>
+                    </a:stretch>
+                  </pic:blipFill>
+                  <pic:spPr>
+                    <a:xfrm>
+                      <a:off x="0" y="0"/>
+                      <a:ext cx="5400040" cy="617855"/>
+                    </a:xfrm>
+                    <a:prstGeom prst="rect">
+                      <a:avLst/>
+                    </a:prstGeom>
+                  </pic:spPr>
+                </pic:pic>
+              </a:graphicData>
+            </a:graphic>
+          </wp:inline>
+        </w:drawing>
+      </w:r>
+    </w:p>
+    <w:p>
+      <w:r>
+        <w:drawing>
+          <wp:inline distT="0" distB="0" distL="0" distR="0" wp14:anchorId="2E74C286" wp14:editId="767D417D">
+            <wp:extent cx="5400040" cy="730250"/>
+            <wp:effectExtent l="0" t="0" r="0" b="0"/>
+            <wp:docPr id="386346056" name="Imagen 1" descr="Texto&#10;&#10;El contenido generado por IA puede ser incorrecto."/>
+            <wp:cNvGraphicFramePr>
+              <a:graphicFrameLocks xmlns:a="http://schemas.openxmlformats.org/drawingml/2006/main" noChangeAspect="1"/>
+            </wp:cNvGraphicFramePr>
+            <a:graphic xmlns:a="http://schemas.openxmlformats.org/drawingml/2006/main">
+              <a:graphicData uri="http://schemas.openxmlformats.org/drawingml/2006/picture">
+                <pic:pic xmlns:pic="http://schemas.openxmlformats.org/drawingml/2006/picture">
+                  <pic:nvPicPr>
+                    <pic:cNvPr id="386346056" name="Imagen 1" descr="Texto&#10;&#10;El contenido generado por IA puede ser incorrecto."/>
+                    <pic:cNvPicPr/>
+                  </pic:nvPicPr>
+                  <pic:blipFill>
+                    <a:blip r:embed="rId29"/>
+                    <a:stretch>
+                      <a:fillRect/>
+                    </a:stretch>
+                  </pic:blipFill>
+                  <pic:spPr>
+                    <a:xfrm>
+                      <a:off x="0" y="0"/>
+                      <a:ext cx="5400040" cy="730250"/>
+                    </a:xfrm>
+                    <a:prstGeom prst="rect">
+                      <a:avLst/>
+                    </a:prstGeom>
+                  </pic:spPr>
+                </pic:pic>
+              </a:graphicData>
+            </a:graphic>
+          </wp:inline>
+        </w:drawing>
+      </w:r>
+    </w:p>
+    <w:p>
+      <w:r>
+        <w:br w:type="page"/>
+      </w:r>
+    </w:p>
+    <w:p>
+      <w:r>
+        <w:lastRenderedPageBreak/>
+        <w:t>Funcionamiento:</w:t>
+      </w:r>
+    </w:p>
+    <w:p>
+      <w:r>
+        <w:drawing>
+          <wp:inline distT="0" distB="0" distL="0" distR="0" wp14:anchorId="2DC4168F" wp14:editId="691CDF2C">
+            <wp:extent cx="5400040" cy="1494155"/>
+            <wp:effectExtent l="0" t="0" r="0" b="0"/>
+            <wp:docPr id="2075341815" name="Imagen 1" descr="Texto&#10;&#10;El contenido generado por IA puede ser incorrecto."/>
+            <wp:cNvGraphicFramePr>
+              <a:graphicFrameLocks xmlns:a="http://schemas.openxmlformats.org/drawingml/2006/main" noChangeAspect="1"/>
+            </wp:cNvGraphicFramePr>
+            <a:graphic xmlns:a="http://schemas.openxmlformats.org/drawingml/2006/main">
+              <a:graphicData uri="http://schemas.openxmlformats.org/drawingml/2006/picture">
+                <pic:pic xmlns:pic="http://schemas.openxmlformats.org/drawingml/2006/picture">
+                  <pic:nvPicPr>
+                    <pic:cNvPr id="2075341815" name="Imagen 1" descr="Texto&#10;&#10;El contenido generado por IA puede ser incorrecto."/>
+                    <pic:cNvPicPr/>
+                  </pic:nvPicPr>
+                  <pic:blipFill>
+                    <a:blip r:embed="rId30"/>
+                    <a:stretch>
+                      <a:fillRect/>
+                    </a:stretch>
+                  </pic:blipFill>
+                  <pic:spPr>
+                    <a:xfrm>
+                      <a:off x="0" y="0"/>
+                      <a:ext cx="5400040" cy="1494155"/>
+                    </a:xfrm>
+                    <a:prstGeom prst="rect">
+                      <a:avLst/>
+                    </a:prstGeom>
+                  </pic:spPr>
+                </pic:pic>
+              </a:graphicData>
+            </a:graphic>
+          </wp:inline>
+        </w:drawing>
+      </w:r>
+    </w:p>
+    <w:p>
+      <w:r>
+        <w:drawing>
+          <wp:inline distT="0" distB="0" distL="0" distR="0" wp14:anchorId="483CE374" wp14:editId="7BAB2976">
+            <wp:extent cx="5029902" cy="3258005"/>
+            <wp:effectExtent l="0" t="0" r="0" b="0"/>
+            <wp:docPr id="1720596531" name="Imagen 1" descr="Texto&#10;&#10;El contenido generado por IA puede ser incorrecto."/>
+            <wp:cNvGraphicFramePr>
+              <a:graphicFrameLocks xmlns:a="http://schemas.openxmlformats.org/drawingml/2006/main" noChangeAspect="1"/>
+            </wp:cNvGraphicFramePr>
+            <a:graphic xmlns:a="http://schemas.openxmlformats.org/drawingml/2006/main">
+              <a:graphicData uri="http://schemas.openxmlformats.org/drawingml/2006/picture">
+                <pic:pic xmlns:pic="http://schemas.openxmlformats.org/drawingml/2006/picture">
+                  <pic:nvPicPr>
+                    <pic:cNvPr id="1720596531" name="Imagen 1" descr="Texto&#10;&#10;El contenido generado por IA puede ser incorrecto."/>
+                    <pic:cNvPicPr/>
+                  </pic:nvPicPr>
+                  <pic:blipFill>
+                    <a:blip r:embed="rId31"/>
+                    <a:stretch>
+                      <a:fillRect/>
+                    </a:stretch>
+                  </pic:blipFill>
+                  <pic:spPr>
+                    <a:xfrm>
+                      <a:off x="0" y="0"/>
+                      <a:ext cx="5029902" cy="3258005"/>
+                    </a:xfrm>
+                    <a:prstGeom prst="rect">
+                      <a:avLst/>
+                    </a:prstGeom>
+                  </pic:spPr>
+                </pic:pic>
+              </a:graphicData>
+            </a:graphic>
+          </wp:inline>
+        </w:drawing>
+      </w:r>
+    </w:p>
+    <w:p/>
+    <w:p/>
+    <w:p/>
     <w:p/>
     <w:p/>
     <w:p/>
@@ -7653,10 +7748,18 @@
     <w:autoRedefine/>
     <w:uiPriority w:val="39"/>
     <w:unhideWhenUsed/>
-    <w:rsid w:val="00BE317E"/>
+    <w:rsid w:val="0036754B"/>
     <w:pPr>
+      <w:tabs>
+        <w:tab w:val="right" w:leader="dot" w:pos="8494"/>
+      </w:tabs>
       <w:spacing w:after="100"/>
     </w:pPr>
+    <w:rPr>
+      <w:noProof/>
+      <w:sz w:val="28"/>
+      <w:szCs w:val="28"/>
+    </w:rPr>
   </w:style>
   <w:style w:type="character" w:styleId="nfasissutil">
     <w:name w:val="Subtle Emphasis"/>

</xml_diff>